<commit_message>
Milestone 5 Design Template
</commit_message>
<xml_diff>
--- a/CST-256-RS-DesignReportTemplate.docx
+++ b/CST-256-RS-DesignReportTemplate.docx
@@ -38,7 +38,7 @@
           <w:sz w:val="36"/>
           <w:szCs w:val="36"/>
         </w:rPr>
-        <w:t xml:space="preserve">CLC </w:t>
+        <w:t>Design</w:t>
       </w:r>
       <w:r>
         <w:rPr>
@@ -47,7 +47,7 @@
           <w:sz w:val="36"/>
           <w:szCs w:val="36"/>
         </w:rPr>
-        <w:t>Design</w:t>
+        <w:t xml:space="preserve"> Report</w:t>
       </w:r>
       <w:r>
         <w:rPr>
@@ -56,8 +56,38 @@
           <w:sz w:val="36"/>
           <w:szCs w:val="36"/>
         </w:rPr>
-        <w:t xml:space="preserve"> Report</w:t>
-      </w:r>
+        <w:t xml:space="preserve"> Template</w:t>
+      </w:r>
+    </w:p>
+    <w:p>
+      <w:pPr>
+        <w:jc w:val="center"/>
+        <w:rPr>
+          <w:rFonts w:ascii="Times New Roman" w:hAnsi="Times New Roman" w:cs="Times New Roman"/>
+          <w:b/>
+          <w:sz w:val="36"/>
+          <w:szCs w:val="36"/>
+        </w:rPr>
+      </w:pPr>
+      <w:r>
+        <w:rPr>
+          <w:rFonts w:ascii="Times New Roman" w:hAnsi="Times New Roman" w:cs="Times New Roman"/>
+          <w:b/>
+          <w:sz w:val="36"/>
+          <w:szCs w:val="36"/>
+        </w:rPr>
+        <w:t xml:space="preserve">Video Link: </w:t>
+      </w:r>
+      <w:hyperlink r:id="rId8" w:tgtFrame="_blank" w:tooltip="https://www.loom.com/share/1514a7523e45474c8e304e2f7806ab0c" w:history="1">
+        <w:r>
+          <w:rPr>
+            <w:rStyle w:val="Hyperlink"/>
+            <w:rFonts w:ascii="Helvetica" w:hAnsi="Helvetica" w:cs="Helvetica"/>
+            <w:bdr w:val="none" w:sz="0" w:space="0" w:color="auto" w:frame="1"/>
+          </w:rPr>
+          <w:t>https://www.loom.com/share/1514a7523e45474c8e304e2f7806ab0c</w:t>
+        </w:r>
+      </w:hyperlink>
     </w:p>
     <w:p>
       <w:pPr>
@@ -117,24 +147,35 @@
               <w:rPr>
                 <w:rFonts w:ascii="Times New Roman" w:hAnsi="Times New Roman" w:cs="Times New Roman"/>
                 <w:iCs/>
-                <w:color w:val="000000" w:themeColor="text1"/>
               </w:rPr>
             </w:pPr>
             <w:r>
               <w:rPr>
                 <w:rFonts w:ascii="Times New Roman" w:hAnsi="Times New Roman" w:cs="Times New Roman"/>
                 <w:iCs/>
-                <w:color w:val="000000" w:themeColor="text1"/>
               </w:rPr>
-              <w:t xml:space="preserve">Topic 2: </w:t>
+              <w:t xml:space="preserve">Topic </w:t>
             </w:r>
             <w:r>
               <w:rPr>
                 <w:rFonts w:ascii="Times New Roman" w:hAnsi="Times New Roman" w:cs="Times New Roman"/>
                 <w:iCs/>
-                <w:color w:val="000000" w:themeColor="text1"/>
               </w:rPr>
-              <w:t>Presentation layer</w:t>
+              <w:t>5</w:t>
+            </w:r>
+            <w:r>
+              <w:rPr>
+                <w:rFonts w:ascii="Times New Roman" w:hAnsi="Times New Roman" w:cs="Times New Roman"/>
+                <w:iCs/>
+              </w:rPr>
+              <w:t xml:space="preserve">: </w:t>
+            </w:r>
+            <w:r>
+              <w:rPr>
+                <w:rFonts w:ascii="Times New Roman" w:hAnsi="Times New Roman" w:cs="Times New Roman"/>
+                <w:iCs/>
+              </w:rPr>
+              <w:t>Integration Layer</w:t>
             </w:r>
           </w:p>
         </w:tc>
@@ -169,48 +210,34 @@
             <w:pPr>
               <w:rPr>
                 <w:rFonts w:ascii="Times New Roman" w:hAnsi="Times New Roman" w:cs="Times New Roman"/>
-                <w:i/>
+                <w:iCs/>
               </w:rPr>
             </w:pPr>
             <w:r>
               <w:rPr>
                 <w:rFonts w:ascii="Times New Roman" w:hAnsi="Times New Roman" w:cs="Times New Roman"/>
-                <w:i/>
-                <w:color w:val="2E74B5" w:themeColor="accent1" w:themeShade="BF"/>
+                <w:iCs/>
               </w:rPr>
-              <w:t xml:space="preserve">This should be the date you completed the </w:t>
+              <w:t>3.</w:t>
             </w:r>
             <w:r>
               <w:rPr>
                 <w:rFonts w:ascii="Times New Roman" w:hAnsi="Times New Roman" w:cs="Times New Roman"/>
-                <w:i/>
-                <w:color w:val="2E74B5" w:themeColor="accent1" w:themeShade="BF"/>
+                <w:iCs/>
               </w:rPr>
-              <w:t>r</w:t>
+              <w:t>14</w:t>
             </w:r>
             <w:r>
               <w:rPr>
                 <w:rFonts w:ascii="Times New Roman" w:hAnsi="Times New Roman" w:cs="Times New Roman"/>
-                <w:i/>
-                <w:color w:val="2E74B5" w:themeColor="accent1" w:themeShade="BF"/>
+                <w:iCs/>
               </w:rPr>
-              <w:t>eport</w:t>
-            </w:r>
-            <w:r>
-              <w:rPr>
-                <w:rFonts w:ascii="Times New Roman" w:hAnsi="Times New Roman" w:cs="Times New Roman"/>
-                <w:i/>
-                <w:color w:val="2E74B5" w:themeColor="accent1" w:themeShade="BF"/>
-              </w:rPr>
-              <w:t>.</w:t>
+              <w:t>.21</w:t>
             </w:r>
           </w:p>
         </w:tc>
       </w:tr>
       <w:tr>
-        <w:trPr>
-          <w:trHeight w:val="215"/>
-        </w:trPr>
         <w:tc>
           <w:tcPr>
             <w:tcW w:w="1867" w:type="dxa"/>
@@ -248,16 +275,21 @@
               <w:rPr>
                 <w:rFonts w:ascii="Times New Roman" w:hAnsi="Times New Roman" w:cs="Times New Roman"/>
                 <w:iCs/>
-                <w:color w:val="000000" w:themeColor="text1"/>
               </w:rPr>
             </w:pPr>
             <w:r>
               <w:rPr>
                 <w:rFonts w:ascii="Times New Roman" w:hAnsi="Times New Roman" w:cs="Times New Roman"/>
                 <w:iCs/>
-                <w:color w:val="000000" w:themeColor="text1"/>
               </w:rPr>
-              <w:t>2.0</w:t>
+              <w:t>5</w:t>
+            </w:r>
+            <w:r>
+              <w:rPr>
+                <w:rFonts w:ascii="Times New Roman" w:hAnsi="Times New Roman" w:cs="Times New Roman"/>
+                <w:iCs/>
+              </w:rPr>
+              <w:t>.0</w:t>
             </w:r>
           </w:p>
         </w:tc>
@@ -299,14 +331,12 @@
               <w:rPr>
                 <w:rFonts w:ascii="Times New Roman" w:hAnsi="Times New Roman" w:cs="Times New Roman"/>
                 <w:iCs/>
-                <w:color w:val="000000" w:themeColor="text1"/>
               </w:rPr>
             </w:pPr>
             <w:r>
               <w:rPr>
                 <w:rFonts w:ascii="Times New Roman" w:hAnsi="Times New Roman" w:cs="Times New Roman"/>
                 <w:iCs/>
-                <w:color w:val="000000" w:themeColor="text1"/>
               </w:rPr>
               <w:t>Thomas Biegel</w:t>
             </w:r>
@@ -349,6 +379,62 @@
               </w:rPr>
               <w:t>Brian Basinger</w:t>
             </w:r>
+          </w:p>
+        </w:tc>
+      </w:tr>
+      <w:tr>
+        <w:tc>
+          <w:tcPr>
+            <w:tcW w:w="1867" w:type="dxa"/>
+            <w:vMerge/>
+          </w:tcPr>
+          <w:p>
+            <w:pPr>
+              <w:rPr>
+                <w:rFonts w:ascii="Times New Roman" w:hAnsi="Times New Roman" w:cs="Times New Roman"/>
+              </w:rPr>
+            </w:pPr>
+          </w:p>
+        </w:tc>
+        <w:tc>
+          <w:tcPr>
+            <w:tcW w:w="12438" w:type="dxa"/>
+            <w:gridSpan w:val="2"/>
+          </w:tcPr>
+          <w:p>
+            <w:pPr>
+              <w:rPr>
+                <w:rFonts w:ascii="Times New Roman" w:hAnsi="Times New Roman" w:cs="Times New Roman"/>
+              </w:rPr>
+            </w:pPr>
+          </w:p>
+        </w:tc>
+      </w:tr>
+      <w:tr>
+        <w:tc>
+          <w:tcPr>
+            <w:tcW w:w="1867" w:type="dxa"/>
+            <w:vMerge/>
+          </w:tcPr>
+          <w:p>
+            <w:pPr>
+              <w:rPr>
+                <w:rFonts w:ascii="Times New Roman" w:hAnsi="Times New Roman" w:cs="Times New Roman"/>
+              </w:rPr>
+            </w:pPr>
+          </w:p>
+        </w:tc>
+        <w:tc>
+          <w:tcPr>
+            <w:tcW w:w="12438" w:type="dxa"/>
+            <w:gridSpan w:val="2"/>
+          </w:tcPr>
+          <w:p>
+            <w:pPr>
+              <w:rPr>
+                <w:rFonts w:ascii="Times New Roman" w:hAnsi="Times New Roman" w:cs="Times New Roman"/>
+              </w:rPr>
+            </w:pPr>
           </w:p>
         </w:tc>
       </w:tr>
@@ -536,7 +622,253 @@
                       <w:rFonts w:ascii="Times New Roman" w:hAnsi="Times New Roman" w:cs="Times New Roman"/>
                       <w:iCs/>
                     </w:rPr>
-                    <w:t>Create ER Diagrams</w:t>
+                    <w:t>Create design template</w:t>
+                  </w:r>
+                </w:p>
+              </w:tc>
+              <w:tc>
+                <w:tcPr>
+                  <w:tcW w:w="2610" w:type="dxa"/>
+                </w:tcPr>
+                <w:p>
+                  <w:pPr>
+                    <w:rPr>
+                      <w:rFonts w:ascii="Times New Roman" w:hAnsi="Times New Roman" w:cs="Times New Roman"/>
+                      <w:iCs/>
+                    </w:rPr>
+                  </w:pPr>
+                  <w:r>
+                    <w:rPr>
+                      <w:rFonts w:ascii="Times New Roman" w:hAnsi="Times New Roman" w:cs="Times New Roman"/>
+                      <w:iCs/>
+                    </w:rPr>
+                    <w:t>Thomas</w:t>
+                  </w:r>
+                </w:p>
+              </w:tc>
+              <w:tc>
+                <w:tcPr>
+                  <w:tcW w:w="1260" w:type="dxa"/>
+                </w:tcPr>
+                <w:p>
+                  <w:pPr>
+                    <w:rPr>
+                      <w:rFonts w:ascii="Times New Roman" w:hAnsi="Times New Roman" w:cs="Times New Roman"/>
+                      <w:iCs/>
+                    </w:rPr>
+                  </w:pPr>
+                  <w:r>
+                    <w:rPr>
+                      <w:rFonts w:ascii="Times New Roman" w:hAnsi="Times New Roman" w:cs="Times New Roman"/>
+                      <w:iCs/>
+                    </w:rPr>
+                    <w:t>2</w:t>
+                  </w:r>
+                </w:p>
+              </w:tc>
+              <w:tc>
+                <w:tcPr>
+                  <w:tcW w:w="1350" w:type="dxa"/>
+                </w:tcPr>
+                <w:p>
+                  <w:pPr>
+                    <w:rPr>
+                      <w:rFonts w:ascii="Times New Roman" w:hAnsi="Times New Roman" w:cs="Times New Roman"/>
+                      <w:iCs/>
+                    </w:rPr>
+                  </w:pPr>
+                  <w:r>
+                    <w:rPr>
+                      <w:rFonts w:ascii="Times New Roman" w:hAnsi="Times New Roman" w:cs="Times New Roman"/>
+                      <w:iCs/>
+                    </w:rPr>
+                    <w:t>0</w:t>
+                  </w:r>
+                </w:p>
+              </w:tc>
+            </w:tr>
+            <w:tr>
+              <w:tc>
+                <w:tcPr>
+                  <w:tcW w:w="6835" w:type="dxa"/>
+                </w:tcPr>
+                <w:p>
+                  <w:pPr>
+                    <w:rPr>
+                      <w:rFonts w:ascii="Times New Roman" w:hAnsi="Times New Roman" w:cs="Times New Roman"/>
+                      <w:iCs/>
+                    </w:rPr>
+                  </w:pPr>
+                  <w:r>
+                    <w:rPr>
+                      <w:rFonts w:ascii="Times New Roman" w:hAnsi="Times New Roman" w:cs="Times New Roman"/>
+                      <w:iCs/>
+                    </w:rPr>
+                    <w:t>Update diagrams/tables/other documentation</w:t>
+                  </w:r>
+                </w:p>
+              </w:tc>
+              <w:tc>
+                <w:tcPr>
+                  <w:tcW w:w="2610" w:type="dxa"/>
+                </w:tcPr>
+                <w:p>
+                  <w:pPr>
+                    <w:rPr>
+                      <w:rFonts w:ascii="Times New Roman" w:hAnsi="Times New Roman" w:cs="Times New Roman"/>
+                      <w:iCs/>
+                    </w:rPr>
+                  </w:pPr>
+                  <w:r>
+                    <w:rPr>
+                      <w:rFonts w:ascii="Times New Roman" w:hAnsi="Times New Roman" w:cs="Times New Roman"/>
+                      <w:iCs/>
+                    </w:rPr>
+                    <w:t>Thomas + Brian</w:t>
+                  </w:r>
+                </w:p>
+              </w:tc>
+              <w:tc>
+                <w:tcPr>
+                  <w:tcW w:w="1260" w:type="dxa"/>
+                </w:tcPr>
+                <w:p>
+                  <w:pPr>
+                    <w:rPr>
+                      <w:rFonts w:ascii="Times New Roman" w:hAnsi="Times New Roman" w:cs="Times New Roman"/>
+                      <w:iCs/>
+                    </w:rPr>
+                  </w:pPr>
+                  <w:r>
+                    <w:rPr>
+                      <w:rFonts w:ascii="Times New Roman" w:hAnsi="Times New Roman" w:cs="Times New Roman"/>
+                      <w:iCs/>
+                    </w:rPr>
+                    <w:t>1</w:t>
+                  </w:r>
+                </w:p>
+              </w:tc>
+              <w:tc>
+                <w:tcPr>
+                  <w:tcW w:w="1350" w:type="dxa"/>
+                </w:tcPr>
+                <w:p>
+                  <w:pPr>
+                    <w:rPr>
+                      <w:rFonts w:ascii="Times New Roman" w:hAnsi="Times New Roman" w:cs="Times New Roman"/>
+                      <w:iCs/>
+                    </w:rPr>
+                  </w:pPr>
+                  <w:r>
+                    <w:rPr>
+                      <w:rFonts w:ascii="Times New Roman" w:hAnsi="Times New Roman" w:cs="Times New Roman"/>
+                      <w:iCs/>
+                    </w:rPr>
+                    <w:t>0</w:t>
+                  </w:r>
+                </w:p>
+              </w:tc>
+            </w:tr>
+            <w:tr>
+              <w:tc>
+                <w:tcPr>
+                  <w:tcW w:w="6835" w:type="dxa"/>
+                </w:tcPr>
+                <w:p>
+                  <w:pPr>
+                    <w:rPr>
+                      <w:rFonts w:ascii="Times New Roman" w:hAnsi="Times New Roman" w:cs="Times New Roman"/>
+                      <w:iCs/>
+                    </w:rPr>
+                  </w:pPr>
+                  <w:r>
+                    <w:rPr>
+                      <w:rFonts w:ascii="Times New Roman" w:hAnsi="Times New Roman" w:cs="Times New Roman"/>
+                      <w:iCs/>
+                    </w:rPr>
+                    <w:t>Upgrade from list search results to table</w:t>
+                  </w:r>
+                </w:p>
+              </w:tc>
+              <w:tc>
+                <w:tcPr>
+                  <w:tcW w:w="2610" w:type="dxa"/>
+                </w:tcPr>
+                <w:p>
+                  <w:pPr>
+                    <w:rPr>
+                      <w:rFonts w:ascii="Times New Roman" w:hAnsi="Times New Roman" w:cs="Times New Roman"/>
+                      <w:iCs/>
+                    </w:rPr>
+                  </w:pPr>
+                  <w:r>
+                    <w:rPr>
+                      <w:rFonts w:ascii="Times New Roman" w:hAnsi="Times New Roman" w:cs="Times New Roman"/>
+                      <w:iCs/>
+                    </w:rPr>
+                    <w:t>Thomas</w:t>
+                  </w:r>
+                </w:p>
+              </w:tc>
+              <w:tc>
+                <w:tcPr>
+                  <w:tcW w:w="1260" w:type="dxa"/>
+                </w:tcPr>
+                <w:p>
+                  <w:pPr>
+                    <w:rPr>
+                      <w:rFonts w:ascii="Times New Roman" w:hAnsi="Times New Roman" w:cs="Times New Roman"/>
+                      <w:iCs/>
+                    </w:rPr>
+                  </w:pPr>
+                  <w:r>
+                    <w:rPr>
+                      <w:rFonts w:ascii="Times New Roman" w:hAnsi="Times New Roman" w:cs="Times New Roman"/>
+                      <w:iCs/>
+                    </w:rPr>
+                    <w:t>1</w:t>
+                  </w:r>
+                </w:p>
+              </w:tc>
+              <w:tc>
+                <w:tcPr>
+                  <w:tcW w:w="1350" w:type="dxa"/>
+                </w:tcPr>
+                <w:p>
+                  <w:pPr>
+                    <w:rPr>
+                      <w:rFonts w:ascii="Times New Roman" w:hAnsi="Times New Roman" w:cs="Times New Roman"/>
+                      <w:iCs/>
+                    </w:rPr>
+                  </w:pPr>
+                  <w:r>
+                    <w:rPr>
+                      <w:rFonts w:ascii="Times New Roman" w:hAnsi="Times New Roman" w:cs="Times New Roman"/>
+                      <w:iCs/>
+                    </w:rPr>
+                    <w:t>0</w:t>
+                  </w:r>
+                </w:p>
+              </w:tc>
+            </w:tr>
+            <w:tr>
+              <w:tc>
+                <w:tcPr>
+                  <w:tcW w:w="6835" w:type="dxa"/>
+                </w:tcPr>
+                <w:p>
+                  <w:pPr>
+                    <w:rPr>
+                      <w:rFonts w:ascii="Times New Roman" w:hAnsi="Times New Roman" w:cs="Times New Roman"/>
+                      <w:iCs/>
+                    </w:rPr>
+                  </w:pPr>
+                  <w:r>
+                    <w:rPr>
+                      <w:rFonts w:ascii="Times New Roman" w:hAnsi="Times New Roman" w:cs="Times New Roman"/>
+                      <w:iCs/>
+                    </w:rPr>
+                    <w:t>Application module</w:t>
                   </w:r>
                 </w:p>
               </w:tc>
@@ -568,9 +900,16 @@
                   <w:pPr>
                     <w:rPr>
                       <w:rFonts w:ascii="Times New Roman" w:hAnsi="Times New Roman" w:cs="Times New Roman"/>
-                      <w:i/>
-                    </w:rPr>
-                  </w:pPr>
+                      <w:iCs/>
+                    </w:rPr>
+                  </w:pPr>
+                  <w:r>
+                    <w:rPr>
+                      <w:rFonts w:ascii="Times New Roman" w:hAnsi="Times New Roman" w:cs="Times New Roman"/>
+                      <w:iCs/>
+                    </w:rPr>
+                    <w:t>5</w:t>
+                  </w:r>
                 </w:p>
               </w:tc>
               <w:tc>
@@ -581,9 +920,16 @@
                   <w:pPr>
                     <w:rPr>
                       <w:rFonts w:ascii="Times New Roman" w:hAnsi="Times New Roman" w:cs="Times New Roman"/>
-                      <w:i/>
-                    </w:rPr>
-                  </w:pPr>
+                      <w:iCs/>
+                    </w:rPr>
+                  </w:pPr>
+                  <w:r>
+                    <w:rPr>
+                      <w:rFonts w:ascii="Times New Roman" w:hAnsi="Times New Roman" w:cs="Times New Roman"/>
+                      <w:iCs/>
+                    </w:rPr>
+                    <w:t>0</w:t>
+                  </w:r>
                 </w:p>
               </w:tc>
             </w:tr>
@@ -604,7 +950,7 @@
                       <w:rFonts w:ascii="Times New Roman" w:hAnsi="Times New Roman" w:cs="Times New Roman"/>
                       <w:iCs/>
                     </w:rPr>
-                    <w:t>Generate DDL Scripts</w:t>
+                    <w:t>Upgraded Security</w:t>
                   </w:r>
                 </w:p>
               </w:tc>
@@ -636,9 +982,16 @@
                   <w:pPr>
                     <w:rPr>
                       <w:rFonts w:ascii="Times New Roman" w:hAnsi="Times New Roman" w:cs="Times New Roman"/>
-                      <w:i/>
-                    </w:rPr>
-                  </w:pPr>
+                      <w:iCs/>
+                    </w:rPr>
+                  </w:pPr>
+                  <w:r>
+                    <w:rPr>
+                      <w:rFonts w:ascii="Times New Roman" w:hAnsi="Times New Roman" w:cs="Times New Roman"/>
+                      <w:iCs/>
+                    </w:rPr>
+                    <w:t>3.5</w:t>
+                  </w:r>
                 </w:p>
               </w:tc>
               <w:tc>
@@ -649,9 +1002,16 @@
                   <w:pPr>
                     <w:rPr>
                       <w:rFonts w:ascii="Times New Roman" w:hAnsi="Times New Roman" w:cs="Times New Roman"/>
-                      <w:i/>
-                    </w:rPr>
-                  </w:pPr>
+                      <w:iCs/>
+                    </w:rPr>
+                  </w:pPr>
+                  <w:r>
+                    <w:rPr>
+                      <w:rFonts w:ascii="Times New Roman" w:hAnsi="Times New Roman" w:cs="Times New Roman"/>
+                      <w:iCs/>
+                    </w:rPr>
+                    <w:t>0</w:t>
+                  </w:r>
                 </w:p>
               </w:tc>
             </w:tr>
@@ -672,7 +1032,7 @@
                       <w:rFonts w:ascii="Times New Roman" w:hAnsi="Times New Roman" w:cs="Times New Roman"/>
                       <w:iCs/>
                     </w:rPr>
-                    <w:t>Sitemaps</w:t>
+                    <w:t>Host To Azure</w:t>
                   </w:r>
                 </w:p>
               </w:tc>
@@ -704,9 +1064,16 @@
                   <w:pPr>
                     <w:rPr>
                       <w:rFonts w:ascii="Times New Roman" w:hAnsi="Times New Roman" w:cs="Times New Roman"/>
-                      <w:i/>
-                    </w:rPr>
-                  </w:pPr>
+                      <w:iCs/>
+                    </w:rPr>
+                  </w:pPr>
+                  <w:r>
+                    <w:rPr>
+                      <w:rFonts w:ascii="Times New Roman" w:hAnsi="Times New Roman" w:cs="Times New Roman"/>
+                      <w:iCs/>
+                    </w:rPr>
+                    <w:t>1.5</w:t>
+                  </w:r>
                 </w:p>
               </w:tc>
               <w:tc>
@@ -717,9 +1084,16 @@
                   <w:pPr>
                     <w:rPr>
                       <w:rFonts w:ascii="Times New Roman" w:hAnsi="Times New Roman" w:cs="Times New Roman"/>
-                      <w:i/>
-                    </w:rPr>
-                  </w:pPr>
+                      <w:iCs/>
+                    </w:rPr>
+                  </w:pPr>
+                  <w:r>
+                    <w:rPr>
+                      <w:rFonts w:ascii="Times New Roman" w:hAnsi="Times New Roman" w:cs="Times New Roman"/>
+                      <w:iCs/>
+                    </w:rPr>
+                    <w:t>0</w:t>
+                  </w:r>
                 </w:p>
               </w:tc>
             </w:tr>
@@ -735,13 +1109,6 @@
                       <w:iCs/>
                     </w:rPr>
                   </w:pPr>
-                  <w:r>
-                    <w:rPr>
-                      <w:rFonts w:ascii="Times New Roman" w:hAnsi="Times New Roman" w:cs="Times New Roman"/>
-                      <w:iCs/>
-                    </w:rPr>
-                    <w:t>User Interface</w:t>
-                  </w:r>
                 </w:p>
               </w:tc>
               <w:tc>
@@ -755,13 +1122,6 @@
                       <w:iCs/>
                     </w:rPr>
                   </w:pPr>
-                  <w:r>
-                    <w:rPr>
-                      <w:rFonts w:ascii="Times New Roman" w:hAnsi="Times New Roman" w:cs="Times New Roman"/>
-                      <w:iCs/>
-                    </w:rPr>
-                    <w:t>Thomas</w:t>
-                  </w:r>
                 </w:p>
               </w:tc>
               <w:tc>
@@ -772,7 +1132,7 @@
                   <w:pPr>
                     <w:rPr>
                       <w:rFonts w:ascii="Times New Roman" w:hAnsi="Times New Roman" w:cs="Times New Roman"/>
-                      <w:i/>
+                      <w:iCs/>
                     </w:rPr>
                   </w:pPr>
                 </w:p>
@@ -785,7 +1145,7 @@
                   <w:pPr>
                     <w:rPr>
                       <w:rFonts w:ascii="Times New Roman" w:hAnsi="Times New Roman" w:cs="Times New Roman"/>
-                      <w:i/>
+                      <w:iCs/>
                     </w:rPr>
                   </w:pPr>
                 </w:p>
@@ -803,13 +1163,6 @@
                       <w:iCs/>
                     </w:rPr>
                   </w:pPr>
-                  <w:r>
-                    <w:rPr>
-                      <w:rFonts w:ascii="Times New Roman" w:hAnsi="Times New Roman" w:cs="Times New Roman"/>
-                      <w:iCs/>
-                    </w:rPr>
-                    <w:t>Class Diagrams</w:t>
-                  </w:r>
                 </w:p>
               </w:tc>
               <w:tc>
@@ -823,13 +1176,6 @@
                       <w:iCs/>
                     </w:rPr>
                   </w:pPr>
-                  <w:r>
-                    <w:rPr>
-                      <w:rFonts w:ascii="Times New Roman" w:hAnsi="Times New Roman" w:cs="Times New Roman"/>
-                      <w:iCs/>
-                    </w:rPr>
-                    <w:t>Thomas</w:t>
-                  </w:r>
                 </w:p>
               </w:tc>
               <w:tc>
@@ -840,7 +1186,7 @@
                   <w:pPr>
                     <w:rPr>
                       <w:rFonts w:ascii="Times New Roman" w:hAnsi="Times New Roman" w:cs="Times New Roman"/>
-                      <w:i/>
+                      <w:iCs/>
                     </w:rPr>
                   </w:pPr>
                 </w:p>
@@ -853,7 +1199,7 @@
                   <w:pPr>
                     <w:rPr>
                       <w:rFonts w:ascii="Times New Roman" w:hAnsi="Times New Roman" w:cs="Times New Roman"/>
-                      <w:i/>
+                      <w:iCs/>
                     </w:rPr>
                   </w:pPr>
                 </w:p>
@@ -871,13 +1217,6 @@
                       <w:iCs/>
                     </w:rPr>
                   </w:pPr>
-                  <w:r>
-                    <w:rPr>
-                      <w:rFonts w:ascii="Times New Roman" w:hAnsi="Times New Roman" w:cs="Times New Roman"/>
-                      <w:iCs/>
-                    </w:rPr>
-                    <w:t>General Layout Page</w:t>
-                  </w:r>
                 </w:p>
               </w:tc>
               <w:tc>
@@ -891,13 +1230,6 @@
                       <w:iCs/>
                     </w:rPr>
                   </w:pPr>
-                  <w:r>
-                    <w:rPr>
-                      <w:rFonts w:ascii="Times New Roman" w:hAnsi="Times New Roman" w:cs="Times New Roman"/>
-                      <w:iCs/>
-                    </w:rPr>
-                    <w:t>Brian</w:t>
-                  </w:r>
                 </w:p>
               </w:tc>
               <w:tc>
@@ -908,7 +1240,7 @@
                   <w:pPr>
                     <w:rPr>
                       <w:rFonts w:ascii="Times New Roman" w:hAnsi="Times New Roman" w:cs="Times New Roman"/>
-                      <w:i/>
+                      <w:iCs/>
                     </w:rPr>
                   </w:pPr>
                 </w:p>
@@ -921,7 +1253,7 @@
                   <w:pPr>
                     <w:rPr>
                       <w:rFonts w:ascii="Times New Roman" w:hAnsi="Times New Roman" w:cs="Times New Roman"/>
-                      <w:i/>
+                      <w:iCs/>
                     </w:rPr>
                   </w:pPr>
                 </w:p>
@@ -939,13 +1271,6 @@
                       <w:iCs/>
                     </w:rPr>
                   </w:pPr>
-                  <w:r>
-                    <w:rPr>
-                      <w:rFonts w:ascii="Times New Roman" w:hAnsi="Times New Roman" w:cs="Times New Roman"/>
-                      <w:iCs/>
-                    </w:rPr>
-                    <w:t>Administrative Layout Page</w:t>
-                  </w:r>
                 </w:p>
               </w:tc>
               <w:tc>
@@ -959,13 +1284,6 @@
                       <w:iCs/>
                     </w:rPr>
                   </w:pPr>
-                  <w:r>
-                    <w:rPr>
-                      <w:rFonts w:ascii="Times New Roman" w:hAnsi="Times New Roman" w:cs="Times New Roman"/>
-                      <w:iCs/>
-                    </w:rPr>
-                    <w:t>Brian</w:t>
-                  </w:r>
                 </w:p>
               </w:tc>
               <w:tc>
@@ -976,7 +1294,7 @@
                   <w:pPr>
                     <w:rPr>
                       <w:rFonts w:ascii="Times New Roman" w:hAnsi="Times New Roman" w:cs="Times New Roman"/>
-                      <w:i/>
+                      <w:iCs/>
                     </w:rPr>
                   </w:pPr>
                 </w:p>
@@ -1007,13 +1325,6 @@
                       <w:iCs/>
                     </w:rPr>
                   </w:pPr>
-                  <w:r>
-                    <w:rPr>
-                      <w:rFonts w:ascii="Times New Roman" w:hAnsi="Times New Roman" w:cs="Times New Roman"/>
-                      <w:iCs/>
-                    </w:rPr>
-                    <w:t xml:space="preserve">Business Service </w:t>
-                  </w:r>
                 </w:p>
               </w:tc>
               <w:tc>
@@ -1027,13 +1338,6 @@
                       <w:iCs/>
                     </w:rPr>
                   </w:pPr>
-                  <w:r>
-                    <w:rPr>
-                      <w:rFonts w:ascii="Times New Roman" w:hAnsi="Times New Roman" w:cs="Times New Roman"/>
-                      <w:iCs/>
-                    </w:rPr>
-                    <w:t>Thomas</w:t>
-                  </w:r>
                 </w:p>
               </w:tc>
               <w:tc>
@@ -1044,7 +1348,7 @@
                   <w:pPr>
                     <w:rPr>
                       <w:rFonts w:ascii="Times New Roman" w:hAnsi="Times New Roman" w:cs="Times New Roman"/>
-                      <w:i/>
+                      <w:iCs/>
                     </w:rPr>
                   </w:pPr>
                 </w:p>
@@ -1057,7 +1361,7 @@
                   <w:pPr>
                     <w:rPr>
                       <w:rFonts w:ascii="Times New Roman" w:hAnsi="Times New Roman" w:cs="Times New Roman"/>
-                      <w:i/>
+                      <w:iCs/>
                     </w:rPr>
                   </w:pPr>
                 </w:p>
@@ -1075,13 +1379,6 @@
                       <w:iCs/>
                     </w:rPr>
                   </w:pPr>
-                  <w:r>
-                    <w:rPr>
-                      <w:rFonts w:ascii="Times New Roman" w:hAnsi="Times New Roman" w:cs="Times New Roman"/>
-                      <w:iCs/>
-                    </w:rPr>
-                    <w:t>Data Access</w:t>
-                  </w:r>
                 </w:p>
               </w:tc>
               <w:tc>
@@ -1095,13 +1392,6 @@
                       <w:iCs/>
                     </w:rPr>
                   </w:pPr>
-                  <w:r>
-                    <w:rPr>
-                      <w:rFonts w:ascii="Times New Roman" w:hAnsi="Times New Roman" w:cs="Times New Roman"/>
-                      <w:iCs/>
-                    </w:rPr>
-                    <w:t>Thomas</w:t>
-                  </w:r>
                 </w:p>
               </w:tc>
               <w:tc>
@@ -1112,7 +1402,7 @@
                   <w:pPr>
                     <w:rPr>
                       <w:rFonts w:ascii="Times New Roman" w:hAnsi="Times New Roman" w:cs="Times New Roman"/>
-                      <w:i/>
+                      <w:iCs/>
                     </w:rPr>
                   </w:pPr>
                 </w:p>
@@ -1125,7 +1415,7 @@
                   <w:pPr>
                     <w:rPr>
                       <w:rFonts w:ascii="Times New Roman" w:hAnsi="Times New Roman" w:cs="Times New Roman"/>
-                      <w:i/>
+                      <w:iCs/>
                     </w:rPr>
                   </w:pPr>
                 </w:p>
@@ -1143,13 +1433,6 @@
                       <w:iCs/>
                     </w:rPr>
                   </w:pPr>
-                  <w:r>
-                    <w:rPr>
-                      <w:rFonts w:ascii="Times New Roman" w:hAnsi="Times New Roman" w:cs="Times New Roman"/>
-                      <w:iCs/>
-                    </w:rPr>
-                    <w:t>Profile Page</w:t>
-                  </w:r>
                 </w:p>
               </w:tc>
               <w:tc>
@@ -1163,13 +1446,6 @@
                       <w:iCs/>
                     </w:rPr>
                   </w:pPr>
-                  <w:r>
-                    <w:rPr>
-                      <w:rFonts w:ascii="Times New Roman" w:hAnsi="Times New Roman" w:cs="Times New Roman"/>
-                      <w:iCs/>
-                    </w:rPr>
-                    <w:t>Thomas</w:t>
-                  </w:r>
                 </w:p>
               </w:tc>
               <w:tc>
@@ -1180,7 +1456,7 @@
                   <w:pPr>
                     <w:rPr>
                       <w:rFonts w:ascii="Times New Roman" w:hAnsi="Times New Roman" w:cs="Times New Roman"/>
-                      <w:i/>
+                      <w:iCs/>
                     </w:rPr>
                   </w:pPr>
                 </w:p>
@@ -1193,7 +1469,7 @@
                   <w:pPr>
                     <w:rPr>
                       <w:rFonts w:ascii="Times New Roman" w:hAnsi="Times New Roman" w:cs="Times New Roman"/>
-                      <w:i/>
+                      <w:iCs/>
                     </w:rPr>
                   </w:pPr>
                 </w:p>
@@ -1211,13 +1487,6 @@
                       <w:iCs/>
                     </w:rPr>
                   </w:pPr>
-                  <w:r>
-                    <w:rPr>
-                      <w:rFonts w:ascii="Times New Roman" w:hAnsi="Times New Roman" w:cs="Times New Roman"/>
-                      <w:iCs/>
-                    </w:rPr>
-                    <w:t>Administrator Module</w:t>
-                  </w:r>
                 </w:p>
               </w:tc>
               <w:tc>
@@ -1231,13 +1500,6 @@
                       <w:iCs/>
                     </w:rPr>
                   </w:pPr>
-                  <w:r>
-                    <w:rPr>
-                      <w:rFonts w:ascii="Times New Roman" w:hAnsi="Times New Roman" w:cs="Times New Roman"/>
-                      <w:iCs/>
-                    </w:rPr>
-                    <w:t>Thomas ( + Brian?)</w:t>
-                  </w:r>
                 </w:p>
               </w:tc>
               <w:tc>
@@ -1248,7 +1510,7 @@
                   <w:pPr>
                     <w:rPr>
                       <w:rFonts w:ascii="Times New Roman" w:hAnsi="Times New Roman" w:cs="Times New Roman"/>
-                      <w:i/>
+                      <w:iCs/>
                     </w:rPr>
                   </w:pPr>
                 </w:p>
@@ -1261,7 +1523,7 @@
                   <w:pPr>
                     <w:rPr>
                       <w:rFonts w:ascii="Times New Roman" w:hAnsi="Times New Roman" w:cs="Times New Roman"/>
-                      <w:i/>
+                      <w:iCs/>
                     </w:rPr>
                   </w:pPr>
                 </w:p>
@@ -1279,13 +1541,6 @@
                       <w:iCs/>
                     </w:rPr>
                   </w:pPr>
-                  <w:r>
-                    <w:rPr>
-                      <w:rFonts w:ascii="Times New Roman" w:hAnsi="Times New Roman" w:cs="Times New Roman"/>
-                      <w:iCs/>
-                    </w:rPr>
-                    <w:t>Upgrade Navigation Menu</w:t>
-                  </w:r>
                 </w:p>
               </w:tc>
               <w:tc>
@@ -1299,13 +1554,6 @@
                       <w:iCs/>
                     </w:rPr>
                   </w:pPr>
-                  <w:r>
-                    <w:rPr>
-                      <w:rFonts w:ascii="Times New Roman" w:hAnsi="Times New Roman" w:cs="Times New Roman"/>
-                      <w:iCs/>
-                    </w:rPr>
-                    <w:t>Brian</w:t>
-                  </w:r>
                 </w:p>
               </w:tc>
               <w:tc>
@@ -1316,7 +1564,7 @@
                   <w:pPr>
                     <w:rPr>
                       <w:rFonts w:ascii="Times New Roman" w:hAnsi="Times New Roman" w:cs="Times New Roman"/>
-                      <w:i/>
+                      <w:iCs/>
                     </w:rPr>
                   </w:pPr>
                 </w:p>
@@ -1329,143 +1577,7 @@
                   <w:pPr>
                     <w:rPr>
                       <w:rFonts w:ascii="Times New Roman" w:hAnsi="Times New Roman" w:cs="Times New Roman"/>
-                      <w:i/>
-                    </w:rPr>
-                  </w:pPr>
-                </w:p>
-              </w:tc>
-            </w:tr>
-            <w:tr>
-              <w:tc>
-                <w:tcPr>
-                  <w:tcW w:w="6835" w:type="dxa"/>
-                </w:tcPr>
-                <w:p>
-                  <w:pPr>
-                    <w:rPr>
-                      <w:rFonts w:ascii="Times New Roman" w:hAnsi="Times New Roman" w:cs="Times New Roman"/>
-                      <w:iCs/>
-                    </w:rPr>
-                  </w:pPr>
-                  <w:r>
-                    <w:rPr>
-                      <w:rFonts w:ascii="Times New Roman" w:hAnsi="Times New Roman" w:cs="Times New Roman"/>
-                      <w:iCs/>
-                    </w:rPr>
-                    <w:t>Update Controllers</w:t>
-                  </w:r>
-                </w:p>
-              </w:tc>
-              <w:tc>
-                <w:tcPr>
-                  <w:tcW w:w="2610" w:type="dxa"/>
-                </w:tcPr>
-                <w:p>
-                  <w:pPr>
-                    <w:rPr>
-                      <w:rFonts w:ascii="Times New Roman" w:hAnsi="Times New Roman" w:cs="Times New Roman"/>
-                      <w:iCs/>
-                    </w:rPr>
-                  </w:pPr>
-                  <w:r>
-                    <w:rPr>
-                      <w:rFonts w:ascii="Times New Roman" w:hAnsi="Times New Roman" w:cs="Times New Roman"/>
-                      <w:iCs/>
-                    </w:rPr>
-                    <w:t>Thomas</w:t>
-                  </w:r>
-                </w:p>
-              </w:tc>
-              <w:tc>
-                <w:tcPr>
-                  <w:tcW w:w="1260" w:type="dxa"/>
-                </w:tcPr>
-                <w:p>
-                  <w:pPr>
-                    <w:rPr>
-                      <w:rFonts w:ascii="Times New Roman" w:hAnsi="Times New Roman" w:cs="Times New Roman"/>
-                      <w:i/>
-                    </w:rPr>
-                  </w:pPr>
-                </w:p>
-              </w:tc>
-              <w:tc>
-                <w:tcPr>
-                  <w:tcW w:w="1350" w:type="dxa"/>
-                </w:tcPr>
-                <w:p>
-                  <w:pPr>
-                    <w:rPr>
-                      <w:rFonts w:ascii="Times New Roman" w:hAnsi="Times New Roman" w:cs="Times New Roman"/>
-                      <w:i/>
-                    </w:rPr>
-                  </w:pPr>
-                </w:p>
-              </w:tc>
-            </w:tr>
-            <w:tr>
-              <w:tc>
-                <w:tcPr>
-                  <w:tcW w:w="6835" w:type="dxa"/>
-                </w:tcPr>
-                <w:p>
-                  <w:pPr>
-                    <w:rPr>
-                      <w:rFonts w:ascii="Times New Roman" w:hAnsi="Times New Roman" w:cs="Times New Roman"/>
-                      <w:iCs/>
-                    </w:rPr>
-                  </w:pPr>
-                  <w:r>
-                    <w:rPr>
-                      <w:rFonts w:ascii="Times New Roman" w:hAnsi="Times New Roman" w:cs="Times New Roman"/>
-                      <w:iCs/>
-                    </w:rPr>
-                    <w:t>Update Routes</w:t>
-                  </w:r>
-                </w:p>
-              </w:tc>
-              <w:tc>
-                <w:tcPr>
-                  <w:tcW w:w="2610" w:type="dxa"/>
-                </w:tcPr>
-                <w:p>
-                  <w:pPr>
-                    <w:rPr>
-                      <w:rFonts w:ascii="Times New Roman" w:hAnsi="Times New Roman" w:cs="Times New Roman"/>
-                      <w:iCs/>
-                    </w:rPr>
-                  </w:pPr>
-                  <w:r>
-                    <w:rPr>
-                      <w:rFonts w:ascii="Times New Roman" w:hAnsi="Times New Roman" w:cs="Times New Roman"/>
-                      <w:iCs/>
-                    </w:rPr>
-                    <w:t>Brian</w:t>
-                  </w:r>
-                </w:p>
-              </w:tc>
-              <w:tc>
-                <w:tcPr>
-                  <w:tcW w:w="1260" w:type="dxa"/>
-                </w:tcPr>
-                <w:p>
-                  <w:pPr>
-                    <w:rPr>
-                      <w:rFonts w:ascii="Times New Roman" w:hAnsi="Times New Roman" w:cs="Times New Roman"/>
-                      <w:i/>
-                    </w:rPr>
-                  </w:pPr>
-                </w:p>
-              </w:tc>
-              <w:tc>
-                <w:tcPr>
-                  <w:tcW w:w="1350" w:type="dxa"/>
-                </w:tcPr>
-                <w:p>
-                  <w:pPr>
-                    <w:rPr>
-                      <w:rFonts w:ascii="Times New Roman" w:hAnsi="Times New Roman" w:cs="Times New Roman"/>
-                      <w:i/>
+                      <w:iCs/>
                     </w:rPr>
                   </w:pPr>
                 </w:p>
@@ -1516,14 +1628,13 @@
               <w:rPr>
                 <w:rFonts w:ascii="Times New Roman" w:hAnsi="Times New Roman" w:cs="Times New Roman"/>
                 <w:iCs/>
-                <w:color w:val="000000" w:themeColor="text1"/>
+                <w:color w:val="2E74B5" w:themeColor="accent1" w:themeShade="BF"/>
               </w:rPr>
             </w:pPr>
             <w:r>
               <w:rPr>
                 <w:rFonts w:ascii="Times New Roman" w:hAnsi="Times New Roman" w:cs="Times New Roman"/>
                 <w:iCs/>
-                <w:color w:val="000000" w:themeColor="text1"/>
               </w:rPr>
               <w:t>https://github.com/TBYT/MilestonePHP3</w:t>
             </w:r>
@@ -1564,17 +1675,27 @@
             <w:pPr>
               <w:rPr>
                 <w:rFonts w:ascii="Times New Roman" w:hAnsi="Times New Roman" w:cs="Times New Roman"/>
-                <w:iCs/>
-                <w:color w:val="000000" w:themeColor="text1"/>
+                <w:i/>
+                <w:color w:val="2E74B5" w:themeColor="accent1" w:themeShade="BF"/>
               </w:rPr>
             </w:pPr>
+            <w:hyperlink r:id="rId9" w:history="1">
+              <w:r>
+                <w:rPr>
+                  <w:rStyle w:val="Hyperlink"/>
+                  <w:rFonts w:ascii="Segoe UI" w:hAnsi="Segoe UI" w:cs="Segoe UI"/>
+                  <w:shd w:val="clear" w:color="auto" w:fill="FFFFFF"/>
+                </w:rPr>
+                <w:t>https://teambladeclc.azurewebsites.net</w:t>
+              </w:r>
+            </w:hyperlink>
             <w:r>
               <w:rPr>
-                <w:rFonts w:ascii="Times New Roman" w:hAnsi="Times New Roman" w:cs="Times New Roman"/>
-                <w:iCs/>
-                <w:color w:val="000000" w:themeColor="text1"/>
+                <w:rFonts w:ascii="Segoe UI" w:hAnsi="Segoe UI" w:cs="Segoe UI"/>
+                <w:color w:val="000000"/>
+                <w:shd w:val="clear" w:color="auto" w:fill="FFFFFF"/>
               </w:rPr>
-              <w:t>Localhost</w:t>
+              <w:t xml:space="preserve"> </w:t>
             </w:r>
           </w:p>
         </w:tc>
@@ -1612,17 +1733,15 @@
             <w:pPr>
               <w:rPr>
                 <w:rFonts w:ascii="Times New Roman" w:hAnsi="Times New Roman" w:cs="Times New Roman"/>
-                <w:i/>
-                <w:color w:val="2E74B5" w:themeColor="accent1" w:themeShade="BF"/>
+                <w:iCs/>
               </w:rPr>
             </w:pPr>
             <w:r>
               <w:rPr>
                 <w:rFonts w:ascii="Times New Roman" w:hAnsi="Times New Roman" w:cs="Times New Roman"/>
-                <w:i/>
-                <w:color w:val="2E74B5" w:themeColor="accent1" w:themeShade="BF"/>
+                <w:iCs/>
               </w:rPr>
-              <w:t>Y/N</w:t>
+              <w:t>Y</w:t>
             </w:r>
           </w:p>
         </w:tc>
@@ -1744,91 +1863,82 @@
     </w:p>
     <w:p>
       <w:pPr>
-        <w:rPr>
-          <w:rFonts w:ascii="Times New Roman" w:hAnsi="Times New Roman" w:cs="Times New Roman"/>
-          <w:i/>
-          <w:color w:val="2E74B5" w:themeColor="accent1" w:themeShade="BF"/>
-        </w:rPr>
-      </w:pPr>
-      <w:r>
-        <w:rPr>
-          <w:rFonts w:ascii="Times New Roman" w:hAnsi="Times New Roman" w:cs="Times New Roman"/>
-          <w:i/>
-          <w:color w:val="2E74B5" w:themeColor="accent1" w:themeShade="BF"/>
-        </w:rPr>
-        <w:t>Include s</w:t>
-      </w:r>
-      <w:r>
-        <w:rPr>
-          <w:rFonts w:ascii="Times New Roman" w:hAnsi="Times New Roman" w:cs="Times New Roman"/>
-          <w:i/>
-          <w:color w:val="2E74B5" w:themeColor="accent1" w:themeShade="BF"/>
-        </w:rPr>
-        <w:t>tep</w:t>
-      </w:r>
-      <w:r>
-        <w:rPr>
-          <w:rFonts w:ascii="Times New Roman" w:hAnsi="Times New Roman" w:cs="Times New Roman"/>
-          <w:i/>
-          <w:color w:val="2E74B5" w:themeColor="accent1" w:themeShade="BF"/>
-        </w:rPr>
-        <w:t>-</w:t>
-      </w:r>
-      <w:r>
-        <w:rPr>
-          <w:rFonts w:ascii="Times New Roman" w:hAnsi="Times New Roman" w:cs="Times New Roman"/>
-          <w:i/>
-          <w:color w:val="2E74B5" w:themeColor="accent1" w:themeShade="BF"/>
-        </w:rPr>
-        <w:t>by</w:t>
-      </w:r>
-      <w:r>
-        <w:rPr>
-          <w:rFonts w:ascii="Times New Roman" w:hAnsi="Times New Roman" w:cs="Times New Roman"/>
-          <w:i/>
-          <w:color w:val="2E74B5" w:themeColor="accent1" w:themeShade="BF"/>
-        </w:rPr>
-        <w:t>-</w:t>
-      </w:r>
-      <w:r>
-        <w:rPr>
-          <w:rFonts w:ascii="Times New Roman" w:hAnsi="Times New Roman" w:cs="Times New Roman"/>
-          <w:i/>
-          <w:color w:val="2E74B5" w:themeColor="accent1" w:themeShade="BF"/>
-        </w:rPr>
-        <w:t xml:space="preserve">step instructions for setting up your database, configuring, and deploying/installing your application. This section should also include detailed instructions for what configuration files are required by your application, what configuration settings need to be adjusted for various runtime (development or production) environments, and where the files need to be deployed to. This section should also contain detailed instructions for how to clone your application </w:t>
-      </w:r>
-      <w:r>
-        <w:rPr>
-          <w:rFonts w:ascii="Times New Roman" w:hAnsi="Times New Roman" w:cs="Times New Roman"/>
-          <w:i/>
-          <w:color w:val="2E74B5" w:themeColor="accent1" w:themeShade="BF"/>
-        </w:rPr>
-        <w:t xml:space="preserve">source code </w:t>
-      </w:r>
-      <w:r>
-        <w:rPr>
-          <w:rFonts w:ascii="Times New Roman" w:hAnsi="Times New Roman" w:cs="Times New Roman"/>
-          <w:i/>
-          <w:color w:val="2E74B5" w:themeColor="accent1" w:themeShade="BF"/>
-        </w:rPr>
-        <w:t>from Bit</w:t>
-      </w:r>
-      <w:r>
-        <w:rPr>
-          <w:rFonts w:ascii="Times New Roman" w:hAnsi="Times New Roman" w:cs="Times New Roman"/>
-          <w:i/>
-          <w:color w:val="2E74B5" w:themeColor="accent1" w:themeShade="BF"/>
-        </w:rPr>
-        <w:t>b</w:t>
-      </w:r>
-      <w:r>
-        <w:rPr>
-          <w:rFonts w:ascii="Times New Roman" w:hAnsi="Times New Roman" w:cs="Times New Roman"/>
-          <w:i/>
-          <w:color w:val="2E74B5" w:themeColor="accent1" w:themeShade="BF"/>
-        </w:rPr>
-        <w:t>ucket and deploy the application to an externally hosted site.</w:t>
+        <w:ind w:firstLine="720"/>
+        <w:rPr>
+          <w:rFonts w:ascii="Times New Roman" w:hAnsi="Times New Roman" w:cs="Times New Roman"/>
+          <w:iCs/>
+        </w:rPr>
+      </w:pPr>
+      <w:r>
+        <w:rPr>
+          <w:rFonts w:ascii="Times New Roman" w:hAnsi="Times New Roman" w:cs="Times New Roman"/>
+          <w:iCs/>
+        </w:rPr>
+        <w:t xml:space="preserve">Install project from </w:t>
+      </w:r>
+      <w:proofErr w:type="spellStart"/>
+      <w:r>
+        <w:rPr>
+          <w:rFonts w:ascii="Times New Roman" w:hAnsi="Times New Roman" w:cs="Times New Roman"/>
+          <w:iCs/>
+        </w:rPr>
+        <w:t>github</w:t>
+      </w:r>
+      <w:proofErr w:type="spellEnd"/>
+      <w:r>
+        <w:rPr>
+          <w:rFonts w:ascii="Times New Roman" w:hAnsi="Times New Roman" w:cs="Times New Roman"/>
+          <w:iCs/>
+        </w:rPr>
+        <w:t xml:space="preserve">. Run DDL scripts in </w:t>
+      </w:r>
+      <w:proofErr w:type="spellStart"/>
+      <w:r>
+        <w:rPr>
+          <w:rFonts w:ascii="Times New Roman" w:hAnsi="Times New Roman" w:cs="Times New Roman"/>
+          <w:iCs/>
+        </w:rPr>
+        <w:t>mySQL</w:t>
+      </w:r>
+      <w:proofErr w:type="spellEnd"/>
+      <w:r>
+        <w:rPr>
+          <w:rFonts w:ascii="Times New Roman" w:hAnsi="Times New Roman" w:cs="Times New Roman"/>
+          <w:iCs/>
+        </w:rPr>
+        <w:t xml:space="preserve"> database. Update .env file, </w:t>
+      </w:r>
+      <w:proofErr w:type="spellStart"/>
+      <w:r>
+        <w:rPr>
+          <w:rFonts w:ascii="Times New Roman" w:hAnsi="Times New Roman" w:cs="Times New Roman"/>
+          <w:iCs/>
+        </w:rPr>
+        <w:t>DataAccess.php</w:t>
+      </w:r>
+      <w:proofErr w:type="spellEnd"/>
+      <w:r>
+        <w:rPr>
+          <w:rFonts w:ascii="Times New Roman" w:hAnsi="Times New Roman" w:cs="Times New Roman"/>
+          <w:iCs/>
+        </w:rPr>
+        <w:t xml:space="preserve">, and the </w:t>
+      </w:r>
+      <w:proofErr w:type="spellStart"/>
+      <w:r>
+        <w:rPr>
+          <w:rFonts w:ascii="Times New Roman" w:hAnsi="Times New Roman" w:cs="Times New Roman"/>
+          <w:iCs/>
+        </w:rPr>
+        <w:t>BusinessService.php</w:t>
+      </w:r>
+      <w:proofErr w:type="spellEnd"/>
+      <w:r>
+        <w:rPr>
+          <w:rFonts w:ascii="Times New Roman" w:hAnsi="Times New Roman" w:cs="Times New Roman"/>
+          <w:iCs/>
+        </w:rPr>
+        <w:t xml:space="preserve"> info for database connectivity if necessary. Update builder file and targets if needed. Run MAMP. Open localhost in web browser.</w:t>
       </w:r>
     </w:p>
     <w:p>
@@ -1863,43 +1973,18 @@
     </w:p>
     <w:p>
       <w:pPr>
-        <w:rPr>
-          <w:rFonts w:ascii="Times New Roman" w:hAnsi="Times New Roman" w:cs="Times New Roman"/>
-          <w:i/>
-          <w:color w:val="2E74B5" w:themeColor="accent1" w:themeShade="BF"/>
-        </w:rPr>
-      </w:pPr>
-      <w:r>
-        <w:rPr>
-          <w:rFonts w:ascii="Times New Roman" w:hAnsi="Times New Roman" w:cs="Times New Roman"/>
-          <w:i/>
-          <w:color w:val="2E74B5" w:themeColor="accent1" w:themeShade="BF"/>
-        </w:rPr>
-        <w:t xml:space="preserve">You should, in words, describe your approach and design here. You should also summarize any meeting notes, brainstorming sessions, etc. that you want to retain </w:t>
-      </w:r>
-      <w:r>
-        <w:rPr>
-          <w:rFonts w:ascii="Times New Roman" w:hAnsi="Times New Roman" w:cs="Times New Roman"/>
-          <w:i/>
-          <w:color w:val="2E74B5" w:themeColor="accent1" w:themeShade="BF"/>
-        </w:rPr>
-        <w:t>through</w:t>
-      </w:r>
-      <w:r>
-        <w:rPr>
-          <w:rFonts w:ascii="Times New Roman" w:hAnsi="Times New Roman" w:cs="Times New Roman"/>
-          <w:i/>
-          <w:color w:val="2E74B5" w:themeColor="accent1" w:themeShade="BF"/>
-        </w:rPr>
-        <w:t xml:space="preserve"> </w:t>
-      </w:r>
-      <w:r>
-        <w:rPr>
-          <w:rFonts w:ascii="Times New Roman" w:hAnsi="Times New Roman" w:cs="Times New Roman"/>
-          <w:i/>
-          <w:color w:val="2E74B5" w:themeColor="accent1" w:themeShade="BF"/>
-        </w:rPr>
-        <w:t xml:space="preserve">the design of your project. </w:t>
+        <w:ind w:firstLine="720"/>
+        <w:rPr>
+          <w:rFonts w:ascii="Times New Roman" w:hAnsi="Times New Roman" w:cs="Times New Roman"/>
+          <w:iCs/>
+        </w:rPr>
+      </w:pPr>
+      <w:r>
+        <w:rPr>
+          <w:rFonts w:ascii="Times New Roman" w:hAnsi="Times New Roman" w:cs="Times New Roman"/>
+          <w:iCs/>
+        </w:rPr>
+        <w:t>This project uses the model view controller methodology. The model includes all the services, logic, and classes on the back end of the project. This involves database access and business service classes. The views are the pages that the clients and users get to see. They are contained in the views folder, and involve html, php, and blade content. The controller manages website navigation and involves the routes and controller classes. The routes control URL navigation and can point to the controller, which can access the business and data access layer, as well as perform application logic.</w:t>
       </w:r>
     </w:p>
     <w:p>
@@ -1948,33 +2033,16 @@
       <w:pPr>
         <w:rPr>
           <w:rFonts w:ascii="Times New Roman" w:hAnsi="Times New Roman" w:cs="Times New Roman"/>
-          <w:i/>
-          <w:color w:val="2E74B5" w:themeColor="accent1" w:themeShade="BF"/>
-        </w:rPr>
-      </w:pPr>
-      <w:r>
-        <w:rPr>
-          <w:rFonts w:ascii="Times New Roman" w:hAnsi="Times New Roman" w:cs="Times New Roman"/>
-          <w:i/>
-          <w:color w:val="2E74B5" w:themeColor="accent1" w:themeShade="BF"/>
-        </w:rPr>
-        <w:t xml:space="preserve">Any final technical design decisions, such as framework decisions </w:t>
-      </w:r>
-      <w:r>
-        <w:rPr>
-          <w:rFonts w:ascii="Times New Roman" w:hAnsi="Times New Roman" w:cs="Times New Roman"/>
-          <w:i/>
-          <w:color w:val="2E74B5" w:themeColor="accent1" w:themeShade="BF"/>
-        </w:rPr>
-        <w:t>and so forth</w:t>
-      </w:r>
-      <w:r>
-        <w:rPr>
-          <w:rFonts w:ascii="Times New Roman" w:hAnsi="Times New Roman" w:cs="Times New Roman"/>
-          <w:i/>
-          <w:color w:val="2E74B5" w:themeColor="accent1" w:themeShade="BF"/>
-        </w:rPr>
-        <w:t xml:space="preserve">., should be documented here. This should list the technology/framework, its purpose in the design, and why it was chosen. </w:t>
+          <w:iCs/>
+        </w:rPr>
+      </w:pPr>
+      <w:r>
+        <w:rPr>
+          <w:rFonts w:ascii="Times New Roman" w:hAnsi="Times New Roman" w:cs="Times New Roman"/>
+          <w:iCs/>
+        </w:rPr>
+        <w:tab/>
+        <w:t>We use the Laravel Framework in this project because it is the default framework used for this class. The Laravel framework controls many of the default functions such as site navigation with the routes folder and provides the blade framework to control much of the site logic in the html pages. The framework can be built on with controller classes and database and business rules access classes.</w:t>
       </w:r>
     </w:p>
     <w:p>
@@ -2004,53 +2072,9 @@
           <w:sz w:val="28"/>
           <w:szCs w:val="28"/>
         </w:rPr>
-        <w:t>ER Diagram:</w:t>
-      </w:r>
-    </w:p>
-    <w:p>
-      <w:pPr>
-        <w:rPr>
-          <w:rFonts w:ascii="Times New Roman" w:hAnsi="Times New Roman" w:cs="Times New Roman"/>
-          <w:i/>
-          <w:color w:val="2E74B5" w:themeColor="accent1" w:themeShade="BF"/>
-        </w:rPr>
-      </w:pPr>
-      <w:r>
-        <w:rPr>
-          <w:rFonts w:ascii="Times New Roman" w:hAnsi="Times New Roman" w:cs="Times New Roman"/>
-          <w:i/>
-          <w:color w:val="2E74B5" w:themeColor="accent1" w:themeShade="BF"/>
-        </w:rPr>
-        <w:t>I</w:t>
-      </w:r>
-      <w:r>
-        <w:rPr>
-          <w:rFonts w:ascii="Times New Roman" w:hAnsi="Times New Roman" w:cs="Times New Roman"/>
-          <w:i/>
-          <w:color w:val="2E74B5" w:themeColor="accent1" w:themeShade="BF"/>
-        </w:rPr>
-        <w:t>nsert the i</w:t>
-      </w:r>
-      <w:r>
-        <w:rPr>
-          <w:rFonts w:ascii="Times New Roman" w:hAnsi="Times New Roman" w:cs="Times New Roman"/>
-          <w:i/>
-          <w:color w:val="2E74B5" w:themeColor="accent1" w:themeShade="BF"/>
-        </w:rPr>
-        <w:t xml:space="preserve">mage file of your ER database diagram. </w:t>
-      </w:r>
-    </w:p>
-    <w:p>
-      <w:pPr>
-        <w:rPr>
-          <w:rFonts w:ascii="Times New Roman" w:hAnsi="Times New Roman" w:cs="Times New Roman"/>
-          <w:i/>
-          <w:color w:val="2E74B5" w:themeColor="accent1" w:themeShade="BF"/>
-        </w:rPr>
-      </w:pPr>
-    </w:p>
-    <w:p>
-      <w:pPr>
+        <w:t>Risks</w:t>
+      </w:r>
+      <w:r>
         <w:rPr>
           <w:rFonts w:ascii="Times New Roman" w:hAnsi="Times New Roman" w:cs="Times New Roman"/>
           <w:b/>
@@ -2058,8 +2082,42 @@
           <w:sz w:val="28"/>
           <w:szCs w:val="28"/>
         </w:rPr>
-      </w:pPr>
-      <w:r>
+        <w:t>:</w:t>
+      </w:r>
+    </w:p>
+    <w:p>
+      <w:pPr>
+        <w:ind w:firstLine="720"/>
+        <w:rPr>
+          <w:rFonts w:ascii="Times New Roman" w:hAnsi="Times New Roman" w:cs="Times New Roman"/>
+          <w:iCs/>
+          <w:color w:val="2E74B5" w:themeColor="accent1" w:themeShade="BF"/>
+        </w:rPr>
+      </w:pPr>
+      <w:r>
+        <w:rPr>
+          <w:rFonts w:ascii="Times New Roman" w:hAnsi="Times New Roman" w:cs="Times New Roman"/>
+          <w:iCs/>
+        </w:rPr>
+        <w:t xml:space="preserve">The </w:t>
+      </w:r>
+      <w:r>
+        <w:rPr>
+          <w:rFonts w:ascii="Times New Roman" w:hAnsi="Times New Roman" w:cs="Times New Roman"/>
+          <w:iCs/>
+        </w:rPr>
+        <w:t>business rules for entering data may not be well defined, and at some points may be overly restrictive or not prevent invalid data</w:t>
+      </w:r>
+      <w:r>
+        <w:rPr>
+          <w:rFonts w:ascii="Times New Roman" w:hAnsi="Times New Roman" w:cs="Times New Roman"/>
+          <w:iCs/>
+        </w:rPr>
+        <w:t>.</w:t>
+      </w:r>
+    </w:p>
+    <w:p>
+      <w:pPr>
         <w:rPr>
           <w:rFonts w:ascii="Times New Roman" w:hAnsi="Times New Roman" w:cs="Times New Roman"/>
           <w:b/>
@@ -2067,33 +2125,6 @@
           <w:sz w:val="28"/>
           <w:szCs w:val="28"/>
         </w:rPr>
-        <w:t>DDL Scripts:</w:t>
-      </w:r>
-    </w:p>
-    <w:p>
-      <w:pPr>
-        <w:rPr>
-          <w:rFonts w:ascii="Times New Roman" w:hAnsi="Times New Roman" w:cs="Times New Roman"/>
-          <w:i/>
-          <w:color w:val="2E74B5" w:themeColor="accent1" w:themeShade="BF"/>
-        </w:rPr>
-      </w:pPr>
-      <w:r>
-        <w:rPr>
-          <w:rFonts w:ascii="Times New Roman" w:hAnsi="Times New Roman" w:cs="Times New Roman"/>
-          <w:i/>
-          <w:color w:val="2E74B5" w:themeColor="accent1" w:themeShade="BF"/>
-        </w:rPr>
-        <w:t xml:space="preserve">This should contain a link to Bitbucket where the DDL script can be downloaded. </w:t>
-      </w:r>
-    </w:p>
-    <w:p>
-      <w:pPr>
-        <w:rPr>
-          <w:rFonts w:ascii="Times New Roman" w:hAnsi="Times New Roman" w:cs="Times New Roman"/>
-          <w:i/>
-          <w:color w:val="2E74B5" w:themeColor="accent1" w:themeShade="BF"/>
-        </w:rPr>
       </w:pPr>
     </w:p>
     <w:p>
@@ -2106,7 +2137,9 @@
           <w:szCs w:val="28"/>
         </w:rPr>
       </w:pPr>
-      <w:r>
+    </w:p>
+    <w:p>
+      <w:pPr>
         <w:rPr>
           <w:rFonts w:ascii="Times New Roman" w:hAnsi="Times New Roman" w:cs="Times New Roman"/>
           <w:b/>
@@ -2114,7 +2147,160 @@
           <w:sz w:val="28"/>
           <w:szCs w:val="28"/>
         </w:rPr>
-        <w:t>Sitemap Diagram:</w:t>
+      </w:pPr>
+    </w:p>
+    <w:p>
+      <w:pPr>
+        <w:rPr>
+          <w:rFonts w:ascii="Times New Roman" w:hAnsi="Times New Roman" w:cs="Times New Roman"/>
+          <w:b/>
+          <w:color w:val="000000" w:themeColor="text1"/>
+          <w:sz w:val="28"/>
+          <w:szCs w:val="28"/>
+        </w:rPr>
+      </w:pPr>
+    </w:p>
+    <w:p>
+      <w:pPr>
+        <w:rPr>
+          <w:rFonts w:ascii="Times New Roman" w:hAnsi="Times New Roman" w:cs="Times New Roman"/>
+          <w:b/>
+          <w:color w:val="000000" w:themeColor="text1"/>
+          <w:sz w:val="28"/>
+          <w:szCs w:val="28"/>
+        </w:rPr>
+      </w:pPr>
+    </w:p>
+    <w:p>
+      <w:pPr>
+        <w:rPr>
+          <w:rFonts w:ascii="Times New Roman" w:hAnsi="Times New Roman" w:cs="Times New Roman"/>
+          <w:b/>
+          <w:color w:val="000000" w:themeColor="text1"/>
+          <w:sz w:val="28"/>
+          <w:szCs w:val="28"/>
+        </w:rPr>
+      </w:pPr>
+    </w:p>
+    <w:p>
+      <w:pPr>
+        <w:rPr>
+          <w:rFonts w:ascii="Times New Roman" w:hAnsi="Times New Roman" w:cs="Times New Roman"/>
+          <w:b/>
+          <w:color w:val="000000" w:themeColor="text1"/>
+          <w:sz w:val="28"/>
+          <w:szCs w:val="28"/>
+        </w:rPr>
+      </w:pPr>
+    </w:p>
+    <w:p>
+      <w:pPr>
+        <w:rPr>
+          <w:rFonts w:ascii="Times New Roman" w:hAnsi="Times New Roman" w:cs="Times New Roman"/>
+          <w:b/>
+          <w:color w:val="000000" w:themeColor="text1"/>
+          <w:sz w:val="28"/>
+          <w:szCs w:val="28"/>
+        </w:rPr>
+      </w:pPr>
+    </w:p>
+    <w:p>
+      <w:pPr>
+        <w:rPr>
+          <w:rFonts w:ascii="Times New Roman" w:hAnsi="Times New Roman" w:cs="Times New Roman"/>
+          <w:b/>
+          <w:color w:val="000000" w:themeColor="text1"/>
+          <w:sz w:val="28"/>
+          <w:szCs w:val="28"/>
+        </w:rPr>
+      </w:pPr>
+    </w:p>
+    <w:p>
+      <w:pPr>
+        <w:rPr>
+          <w:rFonts w:ascii="Times New Roman" w:hAnsi="Times New Roman" w:cs="Times New Roman"/>
+          <w:b/>
+          <w:color w:val="000000" w:themeColor="text1"/>
+          <w:sz w:val="28"/>
+          <w:szCs w:val="28"/>
+        </w:rPr>
+      </w:pPr>
+    </w:p>
+    <w:p>
+      <w:pPr>
+        <w:rPr>
+          <w:rFonts w:ascii="Times New Roman" w:hAnsi="Times New Roman" w:cs="Times New Roman"/>
+          <w:b/>
+          <w:color w:val="000000" w:themeColor="text1"/>
+          <w:sz w:val="28"/>
+          <w:szCs w:val="28"/>
+        </w:rPr>
+      </w:pPr>
+    </w:p>
+    <w:p>
+      <w:pPr>
+        <w:rPr>
+          <w:rFonts w:ascii="Times New Roman" w:hAnsi="Times New Roman" w:cs="Times New Roman"/>
+          <w:b/>
+          <w:color w:val="000000" w:themeColor="text1"/>
+          <w:sz w:val="28"/>
+          <w:szCs w:val="28"/>
+        </w:rPr>
+      </w:pPr>
+    </w:p>
+    <w:p>
+      <w:pPr>
+        <w:rPr>
+          <w:rFonts w:ascii="Times New Roman" w:hAnsi="Times New Roman" w:cs="Times New Roman"/>
+          <w:b/>
+          <w:color w:val="000000" w:themeColor="text1"/>
+          <w:sz w:val="28"/>
+          <w:szCs w:val="28"/>
+        </w:rPr>
+      </w:pPr>
+    </w:p>
+    <w:p>
+      <w:pPr>
+        <w:rPr>
+          <w:rFonts w:ascii="Times New Roman" w:hAnsi="Times New Roman" w:cs="Times New Roman"/>
+          <w:b/>
+          <w:color w:val="000000" w:themeColor="text1"/>
+          <w:sz w:val="28"/>
+          <w:szCs w:val="28"/>
+        </w:rPr>
+      </w:pPr>
+    </w:p>
+    <w:p>
+      <w:pPr>
+        <w:rPr>
+          <w:rFonts w:ascii="Times New Roman" w:hAnsi="Times New Roman" w:cs="Times New Roman"/>
+          <w:b/>
+          <w:color w:val="000000" w:themeColor="text1"/>
+          <w:sz w:val="28"/>
+          <w:szCs w:val="28"/>
+        </w:rPr>
+      </w:pPr>
+    </w:p>
+    <w:p>
+      <w:pPr>
+        <w:rPr>
+          <w:rFonts w:ascii="Times New Roman" w:hAnsi="Times New Roman" w:cs="Times New Roman"/>
+          <w:b/>
+          <w:color w:val="000000" w:themeColor="text1"/>
+          <w:sz w:val="28"/>
+          <w:szCs w:val="28"/>
+        </w:rPr>
+      </w:pPr>
+      <w:r>
+        <w:rPr>
+          <w:rFonts w:ascii="Times New Roman" w:hAnsi="Times New Roman" w:cs="Times New Roman"/>
+          <w:b/>
+          <w:color w:val="000000" w:themeColor="text1"/>
+          <w:sz w:val="28"/>
+          <w:szCs w:val="28"/>
+        </w:rPr>
+        <w:lastRenderedPageBreak/>
+        <w:t>ER Diagram:</w:t>
       </w:r>
     </w:p>
     <w:p>
@@ -2129,12 +2315,298 @@
         <w:rPr>
           <w:noProof/>
         </w:rPr>
+        <w:drawing>
+          <wp:inline distT="0" distB="0" distL="0" distR="0" wp14:anchorId="613EBEF7" wp14:editId="0510491E">
+            <wp:extent cx="8572500" cy="6603637"/>
+            <wp:effectExtent l="0" t="0" r="0" b="6985"/>
+            <wp:docPr id="9" name="Picture 9"/>
+            <wp:cNvGraphicFramePr>
+              <a:graphicFrameLocks xmlns:a="http://schemas.openxmlformats.org/drawingml/2006/main" noChangeAspect="1"/>
+            </wp:cNvGraphicFramePr>
+            <a:graphic xmlns:a="http://schemas.openxmlformats.org/drawingml/2006/main">
+              <a:graphicData uri="http://schemas.openxmlformats.org/drawingml/2006/picture">
+                <pic:pic xmlns:pic="http://schemas.openxmlformats.org/drawingml/2006/picture">
+                  <pic:nvPicPr>
+                    <pic:cNvPr id="0" name="Picture 1"/>
+                    <pic:cNvPicPr>
+                      <a:picLocks noChangeAspect="1" noChangeArrowheads="1"/>
+                    </pic:cNvPicPr>
+                  </pic:nvPicPr>
+                  <pic:blipFill>
+                    <a:blip r:embed="rId10">
+                      <a:extLst>
+                        <a:ext uri="{28A0092B-C50C-407E-A947-70E740481C1C}">
+                          <a14:useLocalDpi xmlns:a14="http://schemas.microsoft.com/office/drawing/2010/main" val="0"/>
+                        </a:ext>
+                      </a:extLst>
+                    </a:blip>
+                    <a:srcRect/>
+                    <a:stretch>
+                      <a:fillRect/>
+                    </a:stretch>
+                  </pic:blipFill>
+                  <pic:spPr bwMode="auto">
+                    <a:xfrm>
+                      <a:off x="0" y="0"/>
+                      <a:ext cx="8576288" cy="6606555"/>
+                    </a:xfrm>
+                    <a:prstGeom prst="rect">
+                      <a:avLst/>
+                    </a:prstGeom>
+                    <a:noFill/>
+                    <a:ln>
+                      <a:noFill/>
+                    </a:ln>
+                  </pic:spPr>
+                </pic:pic>
+              </a:graphicData>
+            </a:graphic>
+          </wp:inline>
+        </w:drawing>
+      </w:r>
+    </w:p>
+    <w:p>
+      <w:pPr>
+        <w:rPr>
+          <w:rFonts w:ascii="Times New Roman" w:hAnsi="Times New Roman" w:cs="Times New Roman"/>
+          <w:i/>
+          <w:color w:val="2E74B5" w:themeColor="accent1" w:themeShade="BF"/>
+        </w:rPr>
+      </w:pPr>
+    </w:p>
+    <w:p>
+      <w:pPr>
+        <w:rPr>
+          <w:rFonts w:ascii="Times New Roman" w:hAnsi="Times New Roman" w:cs="Times New Roman"/>
+          <w:b/>
+          <w:color w:val="000000" w:themeColor="text1"/>
+          <w:sz w:val="28"/>
+          <w:szCs w:val="28"/>
+        </w:rPr>
+      </w:pPr>
+      <w:r>
+        <w:rPr>
+          <w:rFonts w:ascii="Times New Roman" w:hAnsi="Times New Roman" w:cs="Times New Roman"/>
+          <w:b/>
+          <w:color w:val="000000" w:themeColor="text1"/>
+          <w:sz w:val="28"/>
+          <w:szCs w:val="28"/>
+        </w:rPr>
+        <w:t>DDL Scripts:</w:t>
+      </w:r>
+    </w:p>
+    <w:p>
+      <w:pPr>
+        <w:rPr>
+          <w:rFonts w:ascii="Times New Roman" w:hAnsi="Times New Roman" w:cs="Times New Roman"/>
+          <w:iCs/>
+        </w:rPr>
+      </w:pPr>
+      <w:r>
+        <w:rPr>
+          <w:rFonts w:ascii="Times New Roman" w:hAnsi="Times New Roman" w:cs="Times New Roman"/>
+          <w:iCs/>
+        </w:rPr>
+        <w:t>https://github.com/TBYT/MilestonePHP3/blob/master/ddlscript.sql</w:t>
+      </w:r>
+    </w:p>
+    <w:p>
+      <w:pPr>
+        <w:rPr>
+          <w:rFonts w:ascii="Times New Roman" w:hAnsi="Times New Roman" w:cs="Times New Roman"/>
+          <w:b/>
+          <w:color w:val="000000" w:themeColor="text1"/>
+          <w:sz w:val="28"/>
+          <w:szCs w:val="28"/>
+        </w:rPr>
+      </w:pPr>
+      <w:r>
+        <w:rPr>
+          <w:rFonts w:ascii="Times New Roman" w:hAnsi="Times New Roman" w:cs="Times New Roman"/>
+          <w:b/>
+          <w:color w:val="000000" w:themeColor="text1"/>
+          <w:sz w:val="28"/>
+          <w:szCs w:val="28"/>
+        </w:rPr>
+        <w:t>Sitemap Diagram:</w:t>
+      </w:r>
+    </w:p>
+    <w:p>
+      <w:pPr>
+        <w:rPr>
+          <w:rFonts w:ascii="Times New Roman" w:hAnsi="Times New Roman" w:cs="Times New Roman"/>
+          <w:i/>
+          <w:color w:val="2E74B5" w:themeColor="accent1" w:themeShade="BF"/>
+        </w:rPr>
+      </w:pPr>
+      <w:r>
+        <w:rPr>
+          <w:noProof/>
+        </w:rPr>
+        <w:drawing>
+          <wp:inline distT="0" distB="0" distL="0" distR="0" wp14:anchorId="5A121FD1" wp14:editId="62219404">
+            <wp:extent cx="9010650" cy="6052154"/>
+            <wp:effectExtent l="0" t="0" r="0" b="6350"/>
+            <wp:docPr id="3" name="Picture 3"/>
+            <wp:cNvGraphicFramePr>
+              <a:graphicFrameLocks xmlns:a="http://schemas.openxmlformats.org/drawingml/2006/main" noChangeAspect="1"/>
+            </wp:cNvGraphicFramePr>
+            <a:graphic xmlns:a="http://schemas.openxmlformats.org/drawingml/2006/main">
+              <a:graphicData uri="http://schemas.openxmlformats.org/drawingml/2006/picture">
+                <pic:pic xmlns:pic="http://schemas.openxmlformats.org/drawingml/2006/picture">
+                  <pic:nvPicPr>
+                    <pic:cNvPr id="0" name="Picture 1"/>
+                    <pic:cNvPicPr>
+                      <a:picLocks noChangeAspect="1" noChangeArrowheads="1"/>
+                    </pic:cNvPicPr>
+                  </pic:nvPicPr>
+                  <pic:blipFill>
+                    <a:blip r:embed="rId11" cstate="print">
+                      <a:extLst>
+                        <a:ext uri="{28A0092B-C50C-407E-A947-70E740481C1C}">
+                          <a14:useLocalDpi xmlns:a14="http://schemas.microsoft.com/office/drawing/2010/main" val="0"/>
+                        </a:ext>
+                      </a:extLst>
+                    </a:blip>
+                    <a:srcRect/>
+                    <a:stretch>
+                      <a:fillRect/>
+                    </a:stretch>
+                  </pic:blipFill>
+                  <pic:spPr bwMode="auto">
+                    <a:xfrm>
+                      <a:off x="0" y="0"/>
+                      <a:ext cx="9028494" cy="6064139"/>
+                    </a:xfrm>
+                    <a:prstGeom prst="rect">
+                      <a:avLst/>
+                    </a:prstGeom>
+                    <a:noFill/>
+                    <a:ln>
+                      <a:noFill/>
+                    </a:ln>
+                  </pic:spPr>
+                </pic:pic>
+              </a:graphicData>
+            </a:graphic>
+          </wp:inline>
+        </w:drawing>
+      </w:r>
+    </w:p>
+    <w:p>
+      <w:pPr>
+        <w:rPr>
+          <w:rFonts w:ascii="Times New Roman" w:hAnsi="Times New Roman" w:cs="Times New Roman"/>
+          <w:b/>
+          <w:color w:val="000000" w:themeColor="text1"/>
+          <w:sz w:val="28"/>
+          <w:szCs w:val="28"/>
+        </w:rPr>
+      </w:pPr>
+      <w:r>
+        <w:rPr>
+          <w:rFonts w:ascii="Times New Roman" w:hAnsi="Times New Roman" w:cs="Times New Roman"/>
+          <w:b/>
+          <w:color w:val="000000" w:themeColor="text1"/>
+          <w:sz w:val="28"/>
+          <w:szCs w:val="28"/>
+        </w:rPr>
         <w:lastRenderedPageBreak/>
+        <w:t>Security Design:</w:t>
+      </w:r>
+    </w:p>
+    <w:p>
+      <w:pPr>
+        <w:rPr>
+          <w:rFonts w:ascii="Times New Roman" w:hAnsi="Times New Roman" w:cs="Times New Roman"/>
+          <w:iCs/>
+        </w:rPr>
+      </w:pPr>
+      <w:r>
+        <w:rPr>
+          <w:rFonts w:ascii="Times New Roman" w:hAnsi="Times New Roman" w:cs="Times New Roman"/>
+          <w:iCs/>
+        </w:rPr>
+        <w:t xml:space="preserve">The two roles are users and admin. Users that are not logged in can only access the contact, login and register pages. </w:t>
+      </w:r>
+      <w:r>
+        <w:rPr>
+          <w:rFonts w:ascii="Times New Roman" w:hAnsi="Times New Roman" w:cs="Times New Roman"/>
+          <w:iCs/>
+        </w:rPr>
+        <w:t xml:space="preserve">A </w:t>
+      </w:r>
+      <w:r>
+        <w:rPr>
+          <w:rFonts w:ascii="Times New Roman" w:hAnsi="Times New Roman" w:cs="Times New Roman"/>
+          <w:iCs/>
+        </w:rPr>
+        <w:t>Security Check Middleware</w:t>
+      </w:r>
+      <w:r>
+        <w:rPr>
+          <w:rFonts w:ascii="Times New Roman" w:hAnsi="Times New Roman" w:cs="Times New Roman"/>
+          <w:iCs/>
+        </w:rPr>
+        <w:t xml:space="preserve"> is implemented to keep users from accessing pages without the proper authorization. Encryption is utilized to keep passwords secure.</w:t>
+      </w:r>
+    </w:p>
+    <w:p>
+      <w:pPr>
+        <w:rPr>
+          <w:rFonts w:ascii="Times New Roman" w:hAnsi="Times New Roman" w:cs="Times New Roman"/>
+          <w:color w:val="2E74B5" w:themeColor="accent1" w:themeShade="BF"/>
+        </w:rPr>
+      </w:pPr>
+    </w:p>
+    <w:p>
+      <w:pPr>
+        <w:rPr>
+          <w:rFonts w:ascii="Times New Roman" w:hAnsi="Times New Roman" w:cs="Times New Roman"/>
+          <w:b/>
+          <w:color w:val="000000" w:themeColor="text1"/>
+          <w:sz w:val="28"/>
+          <w:szCs w:val="28"/>
+        </w:rPr>
+      </w:pPr>
+    </w:p>
+    <w:p>
+      <w:pPr>
+        <w:rPr>
+          <w:rFonts w:ascii="Times New Roman" w:hAnsi="Times New Roman" w:cs="Times New Roman"/>
+          <w:b/>
+          <w:color w:val="000000" w:themeColor="text1"/>
+          <w:sz w:val="28"/>
+          <w:szCs w:val="28"/>
+        </w:rPr>
+      </w:pPr>
+      <w:r>
+        <w:rPr>
+          <w:rFonts w:ascii="Times New Roman" w:hAnsi="Times New Roman" w:cs="Times New Roman"/>
+          <w:b/>
+          <w:color w:val="000000" w:themeColor="text1"/>
+          <w:sz w:val="28"/>
+          <w:szCs w:val="28"/>
+        </w:rPr>
+        <w:t>User Interface Diagrams:</w:t>
+      </w:r>
+    </w:p>
+    <w:p>
+      <w:pPr>
+        <w:rPr>
+          <w:rFonts w:ascii="Times New Roman" w:hAnsi="Times New Roman" w:cs="Times New Roman"/>
+          <w:iCs/>
+        </w:rPr>
+      </w:pPr>
+      <w:r>
+        <w:rPr>
+          <w:noProof/>
+        </w:rPr>
         <w:drawing>
-          <wp:inline distT="0" distB="0" distL="0" distR="0" wp14:anchorId="31D144ED" wp14:editId="444DF70A">
-            <wp:extent cx="6600825" cy="6448425"/>
-            <wp:effectExtent l="0" t="0" r="9525" b="9525"/>
-            <wp:docPr id="1" name="Picture 1"/>
+          <wp:inline distT="0" distB="0" distL="0" distR="0" wp14:anchorId="34CD370D" wp14:editId="3FC5C8FC">
+            <wp:extent cx="6116789" cy="3238500"/>
+            <wp:effectExtent l="0" t="0" r="0" b="0"/>
+            <wp:docPr id="5" name="Picture 5"/>
             <wp:cNvGraphicFramePr>
               <a:graphicFrameLocks xmlns:a="http://schemas.openxmlformats.org/drawingml/2006/main" noChangeAspect="1"/>
             </wp:cNvGraphicFramePr>
@@ -2146,7 +2618,7 @@
                     <pic:cNvPicPr/>
                   </pic:nvPicPr>
                   <pic:blipFill>
-                    <a:blip r:embed="rId8"/>
+                    <a:blip r:embed="rId12"/>
                     <a:stretch>
                       <a:fillRect/>
                     </a:stretch>
@@ -2154,7 +2626,7 @@
                   <pic:spPr>
                     <a:xfrm>
                       <a:off x="0" y="0"/>
-                      <a:ext cx="6600825" cy="6448425"/>
+                      <a:ext cx="6121027" cy="3240744"/>
                     </a:xfrm>
                     <a:prstGeom prst="rect">
                       <a:avLst/>
@@ -2171,6 +2643,1180 @@
       <w:pPr>
         <w:rPr>
           <w:rFonts w:ascii="Times New Roman" w:hAnsi="Times New Roman" w:cs="Times New Roman"/>
+          <w:iCs/>
+        </w:rPr>
+      </w:pPr>
+    </w:p>
+    <w:p>
+      <w:pPr>
+        <w:rPr>
+          <w:rFonts w:ascii="Times New Roman" w:hAnsi="Times New Roman" w:cs="Times New Roman"/>
+          <w:iCs/>
+        </w:rPr>
+      </w:pPr>
+    </w:p>
+    <w:p>
+      <w:pPr>
+        <w:rPr>
+          <w:rFonts w:ascii="Times New Roman" w:hAnsi="Times New Roman" w:cs="Times New Roman"/>
+          <w:iCs/>
+        </w:rPr>
+      </w:pPr>
+    </w:p>
+    <w:p>
+      <w:pPr>
+        <w:rPr>
+          <w:rFonts w:ascii="Times New Roman" w:hAnsi="Times New Roman" w:cs="Times New Roman"/>
+          <w:iCs/>
+        </w:rPr>
+      </w:pPr>
+    </w:p>
+    <w:p>
+      <w:pPr>
+        <w:rPr>
+          <w:rFonts w:ascii="Times New Roman" w:hAnsi="Times New Roman" w:cs="Times New Roman"/>
+          <w:iCs/>
+        </w:rPr>
+      </w:pPr>
+    </w:p>
+    <w:p>
+      <w:pPr>
+        <w:rPr>
+          <w:rFonts w:ascii="Times New Roman" w:hAnsi="Times New Roman" w:cs="Times New Roman"/>
+          <w:iCs/>
+        </w:rPr>
+      </w:pPr>
+    </w:p>
+    <w:p>
+      <w:pPr>
+        <w:rPr>
+          <w:rFonts w:ascii="Times New Roman" w:hAnsi="Times New Roman" w:cs="Times New Roman"/>
+          <w:iCs/>
+        </w:rPr>
+      </w:pPr>
+    </w:p>
+    <w:p>
+      <w:pPr>
+        <w:rPr>
+          <w:rFonts w:ascii="Times New Roman" w:hAnsi="Times New Roman" w:cs="Times New Roman"/>
+          <w:iCs/>
+        </w:rPr>
+      </w:pPr>
+    </w:p>
+    <w:p>
+      <w:pPr>
+        <w:rPr>
+          <w:rFonts w:ascii="Times New Roman" w:hAnsi="Times New Roman" w:cs="Times New Roman"/>
+          <w:iCs/>
+        </w:rPr>
+      </w:pPr>
+    </w:p>
+    <w:p>
+      <w:pPr>
+        <w:rPr>
+          <w:rFonts w:ascii="Times New Roman" w:hAnsi="Times New Roman" w:cs="Times New Roman"/>
+          <w:iCs/>
+        </w:rPr>
+      </w:pPr>
+    </w:p>
+    <w:p>
+      <w:pPr>
+        <w:rPr>
+          <w:rFonts w:ascii="Times New Roman" w:hAnsi="Times New Roman" w:cs="Times New Roman"/>
+          <w:iCs/>
+        </w:rPr>
+      </w:pPr>
+    </w:p>
+    <w:p>
+      <w:pPr>
+        <w:rPr>
+          <w:rFonts w:ascii="Times New Roman" w:hAnsi="Times New Roman" w:cs="Times New Roman"/>
+          <w:iCs/>
+        </w:rPr>
+      </w:pPr>
+    </w:p>
+    <w:p>
+      <w:pPr>
+        <w:rPr>
+          <w:rFonts w:ascii="Times New Roman" w:hAnsi="Times New Roman" w:cs="Times New Roman"/>
+          <w:iCs/>
+        </w:rPr>
+      </w:pPr>
+    </w:p>
+    <w:p>
+      <w:pPr>
+        <w:rPr>
+          <w:rFonts w:ascii="Times New Roman" w:hAnsi="Times New Roman" w:cs="Times New Roman"/>
+          <w:iCs/>
+        </w:rPr>
+      </w:pPr>
+    </w:p>
+    <w:p>
+      <w:pPr>
+        <w:rPr>
+          <w:rFonts w:ascii="Times New Roman" w:hAnsi="Times New Roman" w:cs="Times New Roman"/>
+          <w:iCs/>
+        </w:rPr>
+      </w:pPr>
+    </w:p>
+    <w:p>
+      <w:pPr>
+        <w:rPr>
+          <w:rFonts w:ascii="Times New Roman" w:hAnsi="Times New Roman" w:cs="Times New Roman"/>
+          <w:iCs/>
+        </w:rPr>
+      </w:pPr>
+      <w:r>
+        <w:rPr>
+          <w:rFonts w:ascii="Times New Roman" w:hAnsi="Times New Roman" w:cs="Times New Roman"/>
+          <w:iCs/>
+        </w:rPr>
+        <w:t>Login:</w:t>
+      </w:r>
+    </w:p>
+    <w:p>
+      <w:pPr>
+        <w:rPr>
+          <w:rFonts w:ascii="Times New Roman" w:hAnsi="Times New Roman" w:cs="Times New Roman"/>
+          <w:iCs/>
+        </w:rPr>
+      </w:pPr>
+      <w:r>
+        <w:rPr>
+          <w:noProof/>
+        </w:rPr>
+        <w:drawing>
+          <wp:inline distT="0" distB="0" distL="0" distR="0" wp14:anchorId="21BC4E88" wp14:editId="501D68DC">
+            <wp:extent cx="5728553" cy="3019425"/>
+            <wp:effectExtent l="0" t="0" r="5715" b="0"/>
+            <wp:docPr id="6" name="Picture 6"/>
+            <wp:cNvGraphicFramePr>
+              <a:graphicFrameLocks xmlns:a="http://schemas.openxmlformats.org/drawingml/2006/main" noChangeAspect="1"/>
+            </wp:cNvGraphicFramePr>
+            <a:graphic xmlns:a="http://schemas.openxmlformats.org/drawingml/2006/main">
+              <a:graphicData uri="http://schemas.openxmlformats.org/drawingml/2006/picture">
+                <pic:pic xmlns:pic="http://schemas.openxmlformats.org/drawingml/2006/picture">
+                  <pic:nvPicPr>
+                    <pic:cNvPr id="1" name=""/>
+                    <pic:cNvPicPr/>
+                  </pic:nvPicPr>
+                  <pic:blipFill>
+                    <a:blip r:embed="rId13"/>
+                    <a:stretch>
+                      <a:fillRect/>
+                    </a:stretch>
+                  </pic:blipFill>
+                  <pic:spPr>
+                    <a:xfrm>
+                      <a:off x="0" y="0"/>
+                      <a:ext cx="5746575" cy="3028924"/>
+                    </a:xfrm>
+                    <a:prstGeom prst="rect">
+                      <a:avLst/>
+                    </a:prstGeom>
+                  </pic:spPr>
+                </pic:pic>
+              </a:graphicData>
+            </a:graphic>
+          </wp:inline>
+        </w:drawing>
+      </w:r>
+    </w:p>
+    <w:p>
+      <w:pPr>
+        <w:rPr>
+          <w:rFonts w:ascii="Times New Roman" w:hAnsi="Times New Roman" w:cs="Times New Roman"/>
+          <w:iCs/>
+        </w:rPr>
+      </w:pPr>
+    </w:p>
+    <w:p>
+      <w:pPr>
+        <w:rPr>
+          <w:rFonts w:ascii="Times New Roman" w:hAnsi="Times New Roman" w:cs="Times New Roman"/>
+          <w:iCs/>
+        </w:rPr>
+      </w:pPr>
+      <w:r>
+        <w:rPr>
+          <w:rFonts w:ascii="Times New Roman" w:hAnsi="Times New Roman" w:cs="Times New Roman"/>
+          <w:iCs/>
+        </w:rPr>
+        <w:t>Register:</w:t>
+      </w:r>
+    </w:p>
+    <w:p>
+      <w:pPr>
+        <w:rPr>
+          <w:rFonts w:ascii="Times New Roman" w:hAnsi="Times New Roman" w:cs="Times New Roman"/>
+          <w:iCs/>
+        </w:rPr>
+      </w:pPr>
+      <w:r>
+        <w:rPr>
+          <w:noProof/>
+        </w:rPr>
+        <w:drawing>
+          <wp:inline distT="0" distB="0" distL="0" distR="0" wp14:anchorId="134C9545" wp14:editId="5208F895">
+            <wp:extent cx="5679579" cy="2990850"/>
+            <wp:effectExtent l="0" t="0" r="0" b="0"/>
+            <wp:docPr id="7" name="Picture 7"/>
+            <wp:cNvGraphicFramePr>
+              <a:graphicFrameLocks xmlns:a="http://schemas.openxmlformats.org/drawingml/2006/main" noChangeAspect="1"/>
+            </wp:cNvGraphicFramePr>
+            <a:graphic xmlns:a="http://schemas.openxmlformats.org/drawingml/2006/main">
+              <a:graphicData uri="http://schemas.openxmlformats.org/drawingml/2006/picture">
+                <pic:pic xmlns:pic="http://schemas.openxmlformats.org/drawingml/2006/picture">
+                  <pic:nvPicPr>
+                    <pic:cNvPr id="1" name=""/>
+                    <pic:cNvPicPr/>
+                  </pic:nvPicPr>
+                  <pic:blipFill>
+                    <a:blip r:embed="rId14"/>
+                    <a:stretch>
+                      <a:fillRect/>
+                    </a:stretch>
+                  </pic:blipFill>
+                  <pic:spPr>
+                    <a:xfrm>
+                      <a:off x="0" y="0"/>
+                      <a:ext cx="5697643" cy="3000363"/>
+                    </a:xfrm>
+                    <a:prstGeom prst="rect">
+                      <a:avLst/>
+                    </a:prstGeom>
+                  </pic:spPr>
+                </pic:pic>
+              </a:graphicData>
+            </a:graphic>
+          </wp:inline>
+        </w:drawing>
+      </w:r>
+    </w:p>
+    <w:p>
+      <w:pPr>
+        <w:rPr>
+          <w:rFonts w:ascii="Times New Roman" w:hAnsi="Times New Roman" w:cs="Times New Roman"/>
+          <w:iCs/>
+        </w:rPr>
+      </w:pPr>
+      <w:r>
+        <w:rPr>
+          <w:rFonts w:ascii="Times New Roman" w:hAnsi="Times New Roman" w:cs="Times New Roman"/>
+          <w:iCs/>
+        </w:rPr>
+        <w:lastRenderedPageBreak/>
+        <w:t>Home Page:</w:t>
+      </w:r>
+    </w:p>
+    <w:p>
+      <w:pPr>
+        <w:rPr>
+          <w:rFonts w:ascii="Times New Roman" w:hAnsi="Times New Roman" w:cs="Times New Roman"/>
+          <w:iCs/>
+        </w:rPr>
+      </w:pPr>
+      <w:r>
+        <w:rPr>
+          <w:noProof/>
+        </w:rPr>
+        <w:drawing>
+          <wp:inline distT="0" distB="0" distL="0" distR="0" wp14:anchorId="397A6C8A" wp14:editId="28A2C852">
+            <wp:extent cx="5875297" cy="3078411"/>
+            <wp:effectExtent l="0" t="0" r="0" b="8255"/>
+            <wp:docPr id="8" name="Picture 8"/>
+            <wp:cNvGraphicFramePr>
+              <a:graphicFrameLocks xmlns:a="http://schemas.openxmlformats.org/drawingml/2006/main" noChangeAspect="1"/>
+            </wp:cNvGraphicFramePr>
+            <a:graphic xmlns:a="http://schemas.openxmlformats.org/drawingml/2006/main">
+              <a:graphicData uri="http://schemas.openxmlformats.org/drawingml/2006/picture">
+                <pic:pic xmlns:pic="http://schemas.openxmlformats.org/drawingml/2006/picture">
+                  <pic:nvPicPr>
+                    <pic:cNvPr id="1" name=""/>
+                    <pic:cNvPicPr/>
+                  </pic:nvPicPr>
+                  <pic:blipFill>
+                    <a:blip r:embed="rId15"/>
+                    <a:stretch>
+                      <a:fillRect/>
+                    </a:stretch>
+                  </pic:blipFill>
+                  <pic:spPr>
+                    <a:xfrm>
+                      <a:off x="0" y="0"/>
+                      <a:ext cx="5893998" cy="3088210"/>
+                    </a:xfrm>
+                    <a:prstGeom prst="rect">
+                      <a:avLst/>
+                    </a:prstGeom>
+                  </pic:spPr>
+                </pic:pic>
+              </a:graphicData>
+            </a:graphic>
+          </wp:inline>
+        </w:drawing>
+      </w:r>
+    </w:p>
+    <w:p>
+      <w:pPr>
+        <w:rPr>
+          <w:rFonts w:ascii="Times New Roman" w:hAnsi="Times New Roman" w:cs="Times New Roman"/>
+          <w:iCs/>
+        </w:rPr>
+      </w:pPr>
+    </w:p>
+    <w:p>
+      <w:pPr>
+        <w:rPr>
+          <w:rFonts w:ascii="Times New Roman" w:hAnsi="Times New Roman" w:cs="Times New Roman"/>
+          <w:iCs/>
+        </w:rPr>
+      </w:pPr>
+      <w:r>
+        <w:rPr>
+          <w:rFonts w:ascii="Times New Roman" w:hAnsi="Times New Roman" w:cs="Times New Roman"/>
+          <w:iCs/>
+        </w:rPr>
+        <w:t>Job Search</w:t>
+      </w:r>
+      <w:r>
+        <w:rPr>
+          <w:rFonts w:ascii="Times New Roman" w:hAnsi="Times New Roman" w:cs="Times New Roman"/>
+          <w:iCs/>
+        </w:rPr>
+        <w:t xml:space="preserve"> and search results</w:t>
+      </w:r>
+      <w:r>
+        <w:rPr>
+          <w:rFonts w:ascii="Times New Roman" w:hAnsi="Times New Roman" w:cs="Times New Roman"/>
+          <w:iCs/>
+        </w:rPr>
+        <w:t>:</w:t>
+      </w:r>
+    </w:p>
+    <w:p>
+      <w:pPr>
+        <w:rPr>
+          <w:rFonts w:ascii="Times New Roman" w:hAnsi="Times New Roman" w:cs="Times New Roman"/>
+          <w:iCs/>
+        </w:rPr>
+      </w:pPr>
+      <w:r>
+        <w:rPr>
+          <w:noProof/>
+        </w:rPr>
+        <w:drawing>
+          <wp:inline distT="0" distB="0" distL="0" distR="0" wp14:anchorId="789E90D8" wp14:editId="60DCCF19">
+            <wp:extent cx="5641763" cy="3173492"/>
+            <wp:effectExtent l="0" t="0" r="0" b="8255"/>
+            <wp:docPr id="11" name="Picture 11"/>
+            <wp:cNvGraphicFramePr>
+              <a:graphicFrameLocks xmlns:a="http://schemas.openxmlformats.org/drawingml/2006/main" noChangeAspect="1"/>
+            </wp:cNvGraphicFramePr>
+            <a:graphic xmlns:a="http://schemas.openxmlformats.org/drawingml/2006/main">
+              <a:graphicData uri="http://schemas.openxmlformats.org/drawingml/2006/picture">
+                <pic:pic xmlns:pic="http://schemas.openxmlformats.org/drawingml/2006/picture">
+                  <pic:nvPicPr>
+                    <pic:cNvPr id="0" name="Picture 3"/>
+                    <pic:cNvPicPr>
+                      <a:picLocks noChangeAspect="1" noChangeArrowheads="1"/>
+                    </pic:cNvPicPr>
+                  </pic:nvPicPr>
+                  <pic:blipFill>
+                    <a:blip r:embed="rId16" cstate="print">
+                      <a:extLst>
+                        <a:ext uri="{28A0092B-C50C-407E-A947-70E740481C1C}">
+                          <a14:useLocalDpi xmlns:a14="http://schemas.microsoft.com/office/drawing/2010/main" val="0"/>
+                        </a:ext>
+                      </a:extLst>
+                    </a:blip>
+                    <a:srcRect/>
+                    <a:stretch>
+                      <a:fillRect/>
+                    </a:stretch>
+                  </pic:blipFill>
+                  <pic:spPr bwMode="auto">
+                    <a:xfrm>
+                      <a:off x="0" y="0"/>
+                      <a:ext cx="5655935" cy="3181464"/>
+                    </a:xfrm>
+                    <a:prstGeom prst="rect">
+                      <a:avLst/>
+                    </a:prstGeom>
+                    <a:noFill/>
+                    <a:ln>
+                      <a:noFill/>
+                    </a:ln>
+                  </pic:spPr>
+                </pic:pic>
+              </a:graphicData>
+            </a:graphic>
+          </wp:inline>
+        </w:drawing>
+      </w:r>
+    </w:p>
+    <w:p>
+      <w:pPr>
+        <w:rPr>
+          <w:rFonts w:ascii="Times New Roman" w:hAnsi="Times New Roman" w:cs="Times New Roman"/>
+          <w:iCs/>
+        </w:rPr>
+      </w:pPr>
+      <w:r>
+        <w:rPr>
+          <w:rFonts w:ascii="Times New Roman" w:hAnsi="Times New Roman" w:cs="Times New Roman"/>
+          <w:iCs/>
+        </w:rPr>
+        <w:lastRenderedPageBreak/>
+        <w:t>Add Job:</w:t>
+      </w:r>
+    </w:p>
+    <w:p>
+      <w:pPr>
+        <w:rPr>
+          <w:rFonts w:ascii="Times New Roman" w:hAnsi="Times New Roman" w:cs="Times New Roman"/>
+          <w:iCs/>
+        </w:rPr>
+      </w:pPr>
+      <w:r>
+        <w:rPr>
+          <w:noProof/>
+        </w:rPr>
+        <w:drawing>
+          <wp:inline distT="0" distB="0" distL="0" distR="0" wp14:anchorId="3BFAC339" wp14:editId="1E204789">
+            <wp:extent cx="5819775" cy="3078014"/>
+            <wp:effectExtent l="0" t="0" r="0" b="8255"/>
+            <wp:docPr id="10" name="Picture 10"/>
+            <wp:cNvGraphicFramePr>
+              <a:graphicFrameLocks xmlns:a="http://schemas.openxmlformats.org/drawingml/2006/main" noChangeAspect="1"/>
+            </wp:cNvGraphicFramePr>
+            <a:graphic xmlns:a="http://schemas.openxmlformats.org/drawingml/2006/main">
+              <a:graphicData uri="http://schemas.openxmlformats.org/drawingml/2006/picture">
+                <pic:pic xmlns:pic="http://schemas.openxmlformats.org/drawingml/2006/picture">
+                  <pic:nvPicPr>
+                    <pic:cNvPr id="1" name=""/>
+                    <pic:cNvPicPr/>
+                  </pic:nvPicPr>
+                  <pic:blipFill>
+                    <a:blip r:embed="rId17"/>
+                    <a:stretch>
+                      <a:fillRect/>
+                    </a:stretch>
+                  </pic:blipFill>
+                  <pic:spPr>
+                    <a:xfrm>
+                      <a:off x="0" y="0"/>
+                      <a:ext cx="5827053" cy="3081863"/>
+                    </a:xfrm>
+                    <a:prstGeom prst="rect">
+                      <a:avLst/>
+                    </a:prstGeom>
+                  </pic:spPr>
+                </pic:pic>
+              </a:graphicData>
+            </a:graphic>
+          </wp:inline>
+        </w:drawing>
+      </w:r>
+    </w:p>
+    <w:p>
+      <w:pPr>
+        <w:rPr>
+          <w:rFonts w:ascii="Times New Roman" w:hAnsi="Times New Roman" w:cs="Times New Roman"/>
+          <w:iCs/>
+        </w:rPr>
+      </w:pPr>
+    </w:p>
+    <w:p>
+      <w:pPr>
+        <w:rPr>
+          <w:rFonts w:ascii="Times New Roman" w:hAnsi="Times New Roman" w:cs="Times New Roman"/>
+          <w:iCs/>
+        </w:rPr>
+      </w:pPr>
+      <w:r>
+        <w:rPr>
+          <w:rFonts w:ascii="Times New Roman" w:hAnsi="Times New Roman" w:cs="Times New Roman"/>
+          <w:iCs/>
+        </w:rPr>
+        <w:t>Account Page:</w:t>
+      </w:r>
+    </w:p>
+    <w:p>
+      <w:pPr>
+        <w:rPr>
+          <w:rFonts w:ascii="Times New Roman" w:hAnsi="Times New Roman" w:cs="Times New Roman"/>
+          <w:iCs/>
+        </w:rPr>
+      </w:pPr>
+      <w:r>
+        <w:rPr>
+          <w:noProof/>
+        </w:rPr>
+        <w:drawing>
+          <wp:inline distT="0" distB="0" distL="0" distR="0" wp14:anchorId="4F69E5C7" wp14:editId="52B15F62">
+            <wp:extent cx="5578711" cy="2924175"/>
+            <wp:effectExtent l="0" t="0" r="3175" b="0"/>
+            <wp:docPr id="12" name="Picture 12"/>
+            <wp:cNvGraphicFramePr>
+              <a:graphicFrameLocks xmlns:a="http://schemas.openxmlformats.org/drawingml/2006/main" noChangeAspect="1"/>
+            </wp:cNvGraphicFramePr>
+            <a:graphic xmlns:a="http://schemas.openxmlformats.org/drawingml/2006/main">
+              <a:graphicData uri="http://schemas.openxmlformats.org/drawingml/2006/picture">
+                <pic:pic xmlns:pic="http://schemas.openxmlformats.org/drawingml/2006/picture">
+                  <pic:nvPicPr>
+                    <pic:cNvPr id="1" name=""/>
+                    <pic:cNvPicPr/>
+                  </pic:nvPicPr>
+                  <pic:blipFill>
+                    <a:blip r:embed="rId18"/>
+                    <a:stretch>
+                      <a:fillRect/>
+                    </a:stretch>
+                  </pic:blipFill>
+                  <pic:spPr>
+                    <a:xfrm>
+                      <a:off x="0" y="0"/>
+                      <a:ext cx="5604119" cy="2937493"/>
+                    </a:xfrm>
+                    <a:prstGeom prst="rect">
+                      <a:avLst/>
+                    </a:prstGeom>
+                  </pic:spPr>
+                </pic:pic>
+              </a:graphicData>
+            </a:graphic>
+          </wp:inline>
+        </w:drawing>
+      </w:r>
+    </w:p>
+    <w:p>
+      <w:pPr>
+        <w:rPr>
+          <w:rFonts w:ascii="Times New Roman" w:hAnsi="Times New Roman" w:cs="Times New Roman"/>
+          <w:iCs/>
+        </w:rPr>
+      </w:pPr>
+    </w:p>
+    <w:p>
+      <w:pPr>
+        <w:rPr>
+          <w:rFonts w:ascii="Times New Roman" w:hAnsi="Times New Roman" w:cs="Times New Roman"/>
+          <w:iCs/>
+        </w:rPr>
+      </w:pPr>
+      <w:r>
+        <w:rPr>
+          <w:rFonts w:ascii="Times New Roman" w:hAnsi="Times New Roman" w:cs="Times New Roman"/>
+          <w:iCs/>
+        </w:rPr>
+        <w:lastRenderedPageBreak/>
+        <w:t>Create/Edit Portfolio:</w:t>
+      </w:r>
+    </w:p>
+    <w:p>
+      <w:pPr>
+        <w:rPr>
+          <w:rFonts w:ascii="Times New Roman" w:hAnsi="Times New Roman" w:cs="Times New Roman"/>
+          <w:iCs/>
+        </w:rPr>
+      </w:pPr>
+      <w:r>
+        <w:rPr>
+          <w:noProof/>
+        </w:rPr>
+        <w:drawing>
+          <wp:inline distT="0" distB="0" distL="0" distR="0" wp14:anchorId="3C020400" wp14:editId="6E009723">
+            <wp:extent cx="5676900" cy="2943709"/>
+            <wp:effectExtent l="0" t="0" r="0" b="9525"/>
+            <wp:docPr id="21" name="Picture 21"/>
+            <wp:cNvGraphicFramePr>
+              <a:graphicFrameLocks xmlns:a="http://schemas.openxmlformats.org/drawingml/2006/main" noChangeAspect="1"/>
+            </wp:cNvGraphicFramePr>
+            <a:graphic xmlns:a="http://schemas.openxmlformats.org/drawingml/2006/main">
+              <a:graphicData uri="http://schemas.openxmlformats.org/drawingml/2006/picture">
+                <pic:pic xmlns:pic="http://schemas.openxmlformats.org/drawingml/2006/picture">
+                  <pic:nvPicPr>
+                    <pic:cNvPr id="1" name=""/>
+                    <pic:cNvPicPr/>
+                  </pic:nvPicPr>
+                  <pic:blipFill>
+                    <a:blip r:embed="rId19"/>
+                    <a:stretch>
+                      <a:fillRect/>
+                    </a:stretch>
+                  </pic:blipFill>
+                  <pic:spPr>
+                    <a:xfrm>
+                      <a:off x="0" y="0"/>
+                      <a:ext cx="5691007" cy="2951024"/>
+                    </a:xfrm>
+                    <a:prstGeom prst="rect">
+                      <a:avLst/>
+                    </a:prstGeom>
+                  </pic:spPr>
+                </pic:pic>
+              </a:graphicData>
+            </a:graphic>
+          </wp:inline>
+        </w:drawing>
+      </w:r>
+    </w:p>
+    <w:p>
+      <w:pPr>
+        <w:rPr>
+          <w:rFonts w:ascii="Times New Roman" w:hAnsi="Times New Roman" w:cs="Times New Roman"/>
+          <w:iCs/>
+        </w:rPr>
+      </w:pPr>
+    </w:p>
+    <w:p>
+      <w:pPr>
+        <w:rPr>
+          <w:rFonts w:ascii="Times New Roman" w:hAnsi="Times New Roman" w:cs="Times New Roman"/>
+          <w:iCs/>
+        </w:rPr>
+      </w:pPr>
+    </w:p>
+    <w:p>
+      <w:pPr>
+        <w:rPr>
+          <w:rFonts w:ascii="Times New Roman" w:hAnsi="Times New Roman" w:cs="Times New Roman"/>
+          <w:iCs/>
+        </w:rPr>
+      </w:pPr>
+      <w:r>
+        <w:rPr>
+          <w:rFonts w:ascii="Times New Roman" w:hAnsi="Times New Roman" w:cs="Times New Roman"/>
+          <w:iCs/>
+        </w:rPr>
+        <w:t>Portfolio Search Results:</w:t>
+      </w:r>
+    </w:p>
+    <w:p>
+      <w:pPr>
+        <w:rPr>
+          <w:rFonts w:ascii="Times New Roman" w:hAnsi="Times New Roman" w:cs="Times New Roman"/>
+          <w:iCs/>
+        </w:rPr>
+      </w:pPr>
+      <w:r>
+        <w:rPr>
+          <w:noProof/>
+        </w:rPr>
+        <w:drawing>
+          <wp:inline distT="0" distB="0" distL="0" distR="0" wp14:anchorId="4FF0052E" wp14:editId="4603A4D5">
+            <wp:extent cx="5800725" cy="3157367"/>
+            <wp:effectExtent l="0" t="0" r="0" b="5080"/>
+            <wp:docPr id="20" name="Picture 20"/>
+            <wp:cNvGraphicFramePr>
+              <a:graphicFrameLocks xmlns:a="http://schemas.openxmlformats.org/drawingml/2006/main" noChangeAspect="1"/>
+            </wp:cNvGraphicFramePr>
+            <a:graphic xmlns:a="http://schemas.openxmlformats.org/drawingml/2006/main">
+              <a:graphicData uri="http://schemas.openxmlformats.org/drawingml/2006/picture">
+                <pic:pic xmlns:pic="http://schemas.openxmlformats.org/drawingml/2006/picture">
+                  <pic:nvPicPr>
+                    <pic:cNvPr id="1" name=""/>
+                    <pic:cNvPicPr/>
+                  </pic:nvPicPr>
+                  <pic:blipFill>
+                    <a:blip r:embed="rId20"/>
+                    <a:stretch>
+                      <a:fillRect/>
+                    </a:stretch>
+                  </pic:blipFill>
+                  <pic:spPr>
+                    <a:xfrm>
+                      <a:off x="0" y="0"/>
+                      <a:ext cx="5808647" cy="3161679"/>
+                    </a:xfrm>
+                    <a:prstGeom prst="rect">
+                      <a:avLst/>
+                    </a:prstGeom>
+                  </pic:spPr>
+                </pic:pic>
+              </a:graphicData>
+            </a:graphic>
+          </wp:inline>
+        </w:drawing>
+      </w:r>
+    </w:p>
+    <w:p>
+      <w:pPr>
+        <w:rPr>
+          <w:rFonts w:ascii="Times New Roman" w:hAnsi="Times New Roman" w:cs="Times New Roman"/>
+          <w:iCs/>
+        </w:rPr>
+      </w:pPr>
+    </w:p>
+    <w:p>
+      <w:pPr>
+        <w:rPr>
+          <w:rFonts w:ascii="Times New Roman" w:hAnsi="Times New Roman" w:cs="Times New Roman"/>
+          <w:iCs/>
+        </w:rPr>
+      </w:pPr>
+      <w:r>
+        <w:rPr>
+          <w:rFonts w:ascii="Times New Roman" w:hAnsi="Times New Roman" w:cs="Times New Roman"/>
+          <w:iCs/>
+        </w:rPr>
+        <w:t>Contact Us:</w:t>
+      </w:r>
+    </w:p>
+    <w:p>
+      <w:pPr>
+        <w:rPr>
+          <w:rFonts w:ascii="Times New Roman" w:hAnsi="Times New Roman" w:cs="Times New Roman"/>
+          <w:iCs/>
+        </w:rPr>
+      </w:pPr>
+      <w:r>
+        <w:rPr>
+          <w:noProof/>
+        </w:rPr>
+        <w:drawing>
+          <wp:inline distT="0" distB="0" distL="0" distR="0" wp14:anchorId="549A541A" wp14:editId="74C512A6">
+            <wp:extent cx="5850166" cy="3057525"/>
+            <wp:effectExtent l="0" t="0" r="0" b="0"/>
+            <wp:docPr id="15" name="Picture 15"/>
+            <wp:cNvGraphicFramePr>
+              <a:graphicFrameLocks xmlns:a="http://schemas.openxmlformats.org/drawingml/2006/main" noChangeAspect="1"/>
+            </wp:cNvGraphicFramePr>
+            <a:graphic xmlns:a="http://schemas.openxmlformats.org/drawingml/2006/main">
+              <a:graphicData uri="http://schemas.openxmlformats.org/drawingml/2006/picture">
+                <pic:pic xmlns:pic="http://schemas.openxmlformats.org/drawingml/2006/picture">
+                  <pic:nvPicPr>
+                    <pic:cNvPr id="1" name=""/>
+                    <pic:cNvPicPr/>
+                  </pic:nvPicPr>
+                  <pic:blipFill>
+                    <a:blip r:embed="rId21"/>
+                    <a:stretch>
+                      <a:fillRect/>
+                    </a:stretch>
+                  </pic:blipFill>
+                  <pic:spPr>
+                    <a:xfrm>
+                      <a:off x="0" y="0"/>
+                      <a:ext cx="5860306" cy="3062825"/>
+                    </a:xfrm>
+                    <a:prstGeom prst="rect">
+                      <a:avLst/>
+                    </a:prstGeom>
+                  </pic:spPr>
+                </pic:pic>
+              </a:graphicData>
+            </a:graphic>
+          </wp:inline>
+        </w:drawing>
+      </w:r>
+    </w:p>
+    <w:p>
+      <w:pPr>
+        <w:rPr>
+          <w:rFonts w:ascii="Times New Roman" w:hAnsi="Times New Roman" w:cs="Times New Roman"/>
+          <w:iCs/>
+        </w:rPr>
+      </w:pPr>
+    </w:p>
+    <w:p>
+      <w:pPr>
+        <w:rPr>
+          <w:rFonts w:ascii="Times New Roman" w:hAnsi="Times New Roman" w:cs="Times New Roman"/>
+          <w:iCs/>
+        </w:rPr>
+      </w:pPr>
+      <w:r>
+        <w:rPr>
+          <w:rFonts w:ascii="Times New Roman" w:hAnsi="Times New Roman" w:cs="Times New Roman"/>
+          <w:iCs/>
+        </w:rPr>
+        <w:t>User Roles:</w:t>
+      </w:r>
+    </w:p>
+    <w:p>
+      <w:pPr>
+        <w:rPr>
+          <w:rFonts w:ascii="Times New Roman" w:hAnsi="Times New Roman" w:cs="Times New Roman"/>
+          <w:iCs/>
+        </w:rPr>
+      </w:pPr>
+      <w:r>
+        <w:rPr>
+          <w:noProof/>
+        </w:rPr>
+        <w:drawing>
+          <wp:inline distT="0" distB="0" distL="0" distR="0" wp14:anchorId="23B6C0C1" wp14:editId="52E8ECF2">
+            <wp:extent cx="5526148" cy="3019425"/>
+            <wp:effectExtent l="0" t="0" r="0" b="0"/>
+            <wp:docPr id="13" name="Picture 13"/>
+            <wp:cNvGraphicFramePr>
+              <a:graphicFrameLocks xmlns:a="http://schemas.openxmlformats.org/drawingml/2006/main" noChangeAspect="1"/>
+            </wp:cNvGraphicFramePr>
+            <a:graphic xmlns:a="http://schemas.openxmlformats.org/drawingml/2006/main">
+              <a:graphicData uri="http://schemas.openxmlformats.org/drawingml/2006/picture">
+                <pic:pic xmlns:pic="http://schemas.openxmlformats.org/drawingml/2006/picture">
+                  <pic:nvPicPr>
+                    <pic:cNvPr id="0" name="Picture 5"/>
+                    <pic:cNvPicPr>
+                      <a:picLocks noChangeAspect="1" noChangeArrowheads="1"/>
+                    </pic:cNvPicPr>
+                  </pic:nvPicPr>
+                  <pic:blipFill>
+                    <a:blip r:embed="rId22" cstate="print">
+                      <a:extLst>
+                        <a:ext uri="{28A0092B-C50C-407E-A947-70E740481C1C}">
+                          <a14:useLocalDpi xmlns:a14="http://schemas.microsoft.com/office/drawing/2010/main" val="0"/>
+                        </a:ext>
+                      </a:extLst>
+                    </a:blip>
+                    <a:srcRect/>
+                    <a:stretch>
+                      <a:fillRect/>
+                    </a:stretch>
+                  </pic:blipFill>
+                  <pic:spPr bwMode="auto">
+                    <a:xfrm>
+                      <a:off x="0" y="0"/>
+                      <a:ext cx="5548071" cy="3031404"/>
+                    </a:xfrm>
+                    <a:prstGeom prst="rect">
+                      <a:avLst/>
+                    </a:prstGeom>
+                    <a:noFill/>
+                    <a:ln>
+                      <a:noFill/>
+                    </a:ln>
+                  </pic:spPr>
+                </pic:pic>
+              </a:graphicData>
+            </a:graphic>
+          </wp:inline>
+        </w:drawing>
+      </w:r>
+    </w:p>
+    <w:p>
+      <w:pPr>
+        <w:rPr>
+          <w:rFonts w:ascii="Times New Roman" w:hAnsi="Times New Roman" w:cs="Times New Roman"/>
+          <w:iCs/>
+        </w:rPr>
+      </w:pPr>
+      <w:r>
+        <w:rPr>
+          <w:rFonts w:ascii="Times New Roman" w:hAnsi="Times New Roman" w:cs="Times New Roman"/>
+          <w:iCs/>
+        </w:rPr>
+        <w:lastRenderedPageBreak/>
+        <w:t>Affinity Groups Page:</w:t>
+      </w:r>
+    </w:p>
+    <w:p>
+      <w:pPr>
+        <w:rPr>
+          <w:rFonts w:ascii="Times New Roman" w:hAnsi="Times New Roman" w:cs="Times New Roman"/>
+          <w:iCs/>
+        </w:rPr>
+      </w:pPr>
+      <w:r>
+        <w:rPr>
+          <w:noProof/>
+        </w:rPr>
+        <w:drawing>
+          <wp:inline distT="0" distB="0" distL="0" distR="0" wp14:anchorId="438EB03C" wp14:editId="540BC563">
+            <wp:extent cx="5249977" cy="2876550"/>
+            <wp:effectExtent l="0" t="0" r="8255" b="0"/>
+            <wp:docPr id="4" name="Picture 4"/>
+            <wp:cNvGraphicFramePr>
+              <a:graphicFrameLocks xmlns:a="http://schemas.openxmlformats.org/drawingml/2006/main" noChangeAspect="1"/>
+            </wp:cNvGraphicFramePr>
+            <a:graphic xmlns:a="http://schemas.openxmlformats.org/drawingml/2006/main">
+              <a:graphicData uri="http://schemas.openxmlformats.org/drawingml/2006/picture">
+                <pic:pic xmlns:pic="http://schemas.openxmlformats.org/drawingml/2006/picture">
+                  <pic:nvPicPr>
+                    <pic:cNvPr id="1" name=""/>
+                    <pic:cNvPicPr/>
+                  </pic:nvPicPr>
+                  <pic:blipFill>
+                    <a:blip r:embed="rId23"/>
+                    <a:stretch>
+                      <a:fillRect/>
+                    </a:stretch>
+                  </pic:blipFill>
+                  <pic:spPr>
+                    <a:xfrm>
+                      <a:off x="0" y="0"/>
+                      <a:ext cx="5252979" cy="2878195"/>
+                    </a:xfrm>
+                    <a:prstGeom prst="rect">
+                      <a:avLst/>
+                    </a:prstGeom>
+                  </pic:spPr>
+                </pic:pic>
+              </a:graphicData>
+            </a:graphic>
+          </wp:inline>
+        </w:drawing>
+      </w:r>
+    </w:p>
+    <w:p>
+      <w:pPr>
+        <w:rPr>
+          <w:rFonts w:ascii="Times New Roman" w:hAnsi="Times New Roman" w:cs="Times New Roman"/>
+          <w:iCs/>
+        </w:rPr>
+      </w:pPr>
+    </w:p>
+    <w:p>
+      <w:pPr>
+        <w:rPr>
+          <w:rFonts w:ascii="Times New Roman" w:hAnsi="Times New Roman" w:cs="Times New Roman"/>
+          <w:iCs/>
+        </w:rPr>
+      </w:pPr>
+    </w:p>
+    <w:p>
+      <w:pPr>
+        <w:rPr>
+          <w:rFonts w:ascii="Times New Roman" w:hAnsi="Times New Roman" w:cs="Times New Roman"/>
+          <w:iCs/>
+        </w:rPr>
+      </w:pPr>
+    </w:p>
+    <w:p>
+      <w:pPr>
+        <w:rPr>
+          <w:rFonts w:ascii="Times New Roman" w:hAnsi="Times New Roman" w:cs="Times New Roman"/>
+          <w:iCs/>
+        </w:rPr>
+      </w:pPr>
+    </w:p>
+    <w:p>
+      <w:pPr>
+        <w:rPr>
+          <w:rFonts w:ascii="Times New Roman" w:hAnsi="Times New Roman" w:cs="Times New Roman"/>
+          <w:iCs/>
+        </w:rPr>
+      </w:pPr>
+      <w:r>
+        <w:rPr>
+          <w:rFonts w:ascii="Times New Roman" w:hAnsi="Times New Roman" w:cs="Times New Roman"/>
+          <w:iCs/>
+        </w:rPr>
+        <w:t>View Affinity Group Details Page:</w:t>
+      </w:r>
+    </w:p>
+    <w:p>
+      <w:pPr>
+        <w:rPr>
+          <w:rFonts w:ascii="Times New Roman" w:hAnsi="Times New Roman" w:cs="Times New Roman"/>
+          <w:iCs/>
+        </w:rPr>
+      </w:pPr>
+      <w:r>
+        <w:rPr>
+          <w:noProof/>
+        </w:rPr>
+        <w:drawing>
+          <wp:inline distT="0" distB="0" distL="0" distR="0" wp14:anchorId="62A04DC4" wp14:editId="3AD43A23">
+            <wp:extent cx="5295900" cy="2890679"/>
+            <wp:effectExtent l="0" t="0" r="0" b="5080"/>
+            <wp:docPr id="17" name="Picture 17"/>
+            <wp:cNvGraphicFramePr>
+              <a:graphicFrameLocks xmlns:a="http://schemas.openxmlformats.org/drawingml/2006/main" noChangeAspect="1"/>
+            </wp:cNvGraphicFramePr>
+            <a:graphic xmlns:a="http://schemas.openxmlformats.org/drawingml/2006/main">
+              <a:graphicData uri="http://schemas.openxmlformats.org/drawingml/2006/picture">
+                <pic:pic xmlns:pic="http://schemas.openxmlformats.org/drawingml/2006/picture">
+                  <pic:nvPicPr>
+                    <pic:cNvPr id="1" name=""/>
+                    <pic:cNvPicPr/>
+                  </pic:nvPicPr>
+                  <pic:blipFill>
+                    <a:blip r:embed="rId24"/>
+                    <a:stretch>
+                      <a:fillRect/>
+                    </a:stretch>
+                  </pic:blipFill>
+                  <pic:spPr>
+                    <a:xfrm>
+                      <a:off x="0" y="0"/>
+                      <a:ext cx="5306569" cy="2896502"/>
+                    </a:xfrm>
+                    <a:prstGeom prst="rect">
+                      <a:avLst/>
+                    </a:prstGeom>
+                  </pic:spPr>
+                </pic:pic>
+              </a:graphicData>
+            </a:graphic>
+          </wp:inline>
+        </w:drawing>
+      </w:r>
+    </w:p>
+    <w:p>
+      <w:pPr>
+        <w:rPr>
+          <w:rFonts w:ascii="Times New Roman" w:hAnsi="Times New Roman" w:cs="Times New Roman"/>
+          <w:iCs/>
+        </w:rPr>
+      </w:pPr>
+    </w:p>
+    <w:p>
+      <w:pPr>
+        <w:rPr>
+          <w:rFonts w:ascii="Times New Roman" w:hAnsi="Times New Roman" w:cs="Times New Roman"/>
+          <w:iCs/>
+        </w:rPr>
+      </w:pPr>
+    </w:p>
+    <w:p>
+      <w:pPr>
+        <w:rPr>
+          <w:rFonts w:ascii="Times New Roman" w:hAnsi="Times New Roman" w:cs="Times New Roman"/>
+          <w:iCs/>
+        </w:rPr>
+      </w:pPr>
+      <w:r>
+        <w:rPr>
+          <w:rFonts w:ascii="Times New Roman" w:hAnsi="Times New Roman" w:cs="Times New Roman"/>
+          <w:iCs/>
+        </w:rPr>
+        <w:t>Edit Group Page:</w:t>
+      </w:r>
+    </w:p>
+    <w:p>
+      <w:pPr>
+        <w:rPr>
+          <w:rFonts w:ascii="Times New Roman" w:hAnsi="Times New Roman" w:cs="Times New Roman"/>
+          <w:iCs/>
+        </w:rPr>
+      </w:pPr>
+      <w:r>
+        <w:rPr>
+          <w:noProof/>
+        </w:rPr>
+        <w:drawing>
+          <wp:inline distT="0" distB="0" distL="0" distR="0" wp14:anchorId="7AC713B3" wp14:editId="424BA2B4">
+            <wp:extent cx="5185042" cy="2838450"/>
+            <wp:effectExtent l="0" t="0" r="0" b="0"/>
+            <wp:docPr id="18" name="Picture 18"/>
+            <wp:cNvGraphicFramePr>
+              <a:graphicFrameLocks xmlns:a="http://schemas.openxmlformats.org/drawingml/2006/main" noChangeAspect="1"/>
+            </wp:cNvGraphicFramePr>
+            <a:graphic xmlns:a="http://schemas.openxmlformats.org/drawingml/2006/main">
+              <a:graphicData uri="http://schemas.openxmlformats.org/drawingml/2006/picture">
+                <pic:pic xmlns:pic="http://schemas.openxmlformats.org/drawingml/2006/picture">
+                  <pic:nvPicPr>
+                    <pic:cNvPr id="1" name=""/>
+                    <pic:cNvPicPr/>
+                  </pic:nvPicPr>
+                  <pic:blipFill>
+                    <a:blip r:embed="rId25"/>
+                    <a:stretch>
+                      <a:fillRect/>
+                    </a:stretch>
+                  </pic:blipFill>
+                  <pic:spPr>
+                    <a:xfrm>
+                      <a:off x="0" y="0"/>
+                      <a:ext cx="5190356" cy="2841359"/>
+                    </a:xfrm>
+                    <a:prstGeom prst="rect">
+                      <a:avLst/>
+                    </a:prstGeom>
+                  </pic:spPr>
+                </pic:pic>
+              </a:graphicData>
+            </a:graphic>
+          </wp:inline>
+        </w:drawing>
+      </w:r>
+    </w:p>
+    <w:p>
+      <w:pPr>
+        <w:rPr>
+          <w:rFonts w:ascii="Times New Roman" w:hAnsi="Times New Roman" w:cs="Times New Roman"/>
+          <w:iCs/>
+        </w:rPr>
+      </w:pPr>
+    </w:p>
+    <w:p>
+      <w:pPr>
+        <w:rPr>
+          <w:rFonts w:ascii="Times New Roman" w:hAnsi="Times New Roman" w:cs="Times New Roman"/>
+          <w:iCs/>
+        </w:rPr>
+      </w:pPr>
+    </w:p>
+    <w:p>
+      <w:pPr>
+        <w:rPr>
+          <w:rFonts w:ascii="Times New Roman" w:hAnsi="Times New Roman" w:cs="Times New Roman"/>
+          <w:iCs/>
+        </w:rPr>
+      </w:pPr>
+      <w:r>
+        <w:rPr>
+          <w:rFonts w:ascii="Times New Roman" w:hAnsi="Times New Roman" w:cs="Times New Roman"/>
+          <w:iCs/>
+        </w:rPr>
+        <w:t>Create New Group Page:</w:t>
+      </w:r>
+    </w:p>
+    <w:p>
+      <w:pPr>
+        <w:rPr>
+          <w:rFonts w:ascii="Times New Roman" w:hAnsi="Times New Roman" w:cs="Times New Roman"/>
+          <w:iCs/>
+        </w:rPr>
+      </w:pPr>
+      <w:r>
+        <w:rPr>
+          <w:noProof/>
+        </w:rPr>
+        <w:drawing>
+          <wp:inline distT="0" distB="0" distL="0" distR="0" wp14:anchorId="6AADA3C9" wp14:editId="66C84219">
+            <wp:extent cx="5391150" cy="2844580"/>
+            <wp:effectExtent l="0" t="0" r="0" b="0"/>
+            <wp:docPr id="19" name="Picture 19"/>
+            <wp:cNvGraphicFramePr>
+              <a:graphicFrameLocks xmlns:a="http://schemas.openxmlformats.org/drawingml/2006/main" noChangeAspect="1"/>
+            </wp:cNvGraphicFramePr>
+            <a:graphic xmlns:a="http://schemas.openxmlformats.org/drawingml/2006/main">
+              <a:graphicData uri="http://schemas.openxmlformats.org/drawingml/2006/picture">
+                <pic:pic xmlns:pic="http://schemas.openxmlformats.org/drawingml/2006/picture">
+                  <pic:nvPicPr>
+                    <pic:cNvPr id="1" name=""/>
+                    <pic:cNvPicPr/>
+                  </pic:nvPicPr>
+                  <pic:blipFill>
+                    <a:blip r:embed="rId26"/>
+                    <a:stretch>
+                      <a:fillRect/>
+                    </a:stretch>
+                  </pic:blipFill>
+                  <pic:spPr>
+                    <a:xfrm>
+                      <a:off x="0" y="0"/>
+                      <a:ext cx="5400417" cy="2849470"/>
+                    </a:xfrm>
+                    <a:prstGeom prst="rect">
+                      <a:avLst/>
+                    </a:prstGeom>
+                  </pic:spPr>
+                </pic:pic>
+              </a:graphicData>
+            </a:graphic>
+          </wp:inline>
+        </w:drawing>
+      </w:r>
+    </w:p>
+    <w:p>
+      <w:pPr>
+        <w:rPr>
+          <w:rFonts w:ascii="Times New Roman" w:hAnsi="Times New Roman" w:cs="Times New Roman"/>
           <w:b/>
           <w:color w:val="000000" w:themeColor="text1"/>
           <w:sz w:val="28"/>
@@ -2185,7 +3831,8 @@
           <w:sz w:val="28"/>
           <w:szCs w:val="28"/>
         </w:rPr>
-        <w:t>Security Design:</w:t>
+        <w:lastRenderedPageBreak/>
+        <w:t>Class Diagrams:</w:t>
       </w:r>
     </w:p>
     <w:p>
@@ -2197,29 +3844,57 @@
       </w:pPr>
       <w:r>
         <w:rPr>
-          <w:rFonts w:ascii="Times New Roman" w:hAnsi="Times New Roman" w:cs="Times New Roman"/>
-          <w:i/>
-          <w:color w:val="2E74B5" w:themeColor="accent1" w:themeShade="BF"/>
-        </w:rPr>
-        <w:lastRenderedPageBreak/>
-        <w:t>This section should outline the d</w:t>
-      </w:r>
-      <w:r>
-        <w:rPr>
-          <w:rFonts w:ascii="Times New Roman" w:hAnsi="Times New Roman" w:cs="Times New Roman"/>
-          <w:i/>
-          <w:color w:val="2E74B5" w:themeColor="accent1" w:themeShade="BF"/>
-        </w:rPr>
-        <w:t>esign for how authentication and authorization was supported. This section should also contain all of the roles and privileges that are supported by the design.</w:t>
-      </w:r>
-    </w:p>
-    <w:p>
-      <w:pPr>
-        <w:rPr>
-          <w:rFonts w:ascii="Times New Roman" w:hAnsi="Times New Roman" w:cs="Times New Roman"/>
-          <w:color w:val="2E74B5" w:themeColor="accent1" w:themeShade="BF"/>
-        </w:rPr>
-      </w:pPr>
+          <w:noProof/>
+        </w:rPr>
+        <w:drawing>
+          <wp:inline distT="0" distB="0" distL="0" distR="0" wp14:anchorId="4DD9D3C1" wp14:editId="4C1371B0">
+            <wp:extent cx="6867156" cy="5000625"/>
+            <wp:effectExtent l="0" t="0" r="0" b="0"/>
+            <wp:docPr id="14" name="Picture 14"/>
+            <wp:cNvGraphicFramePr>
+              <a:graphicFrameLocks xmlns:a="http://schemas.openxmlformats.org/drawingml/2006/main" noChangeAspect="1"/>
+            </wp:cNvGraphicFramePr>
+            <a:graphic xmlns:a="http://schemas.openxmlformats.org/drawingml/2006/main">
+              <a:graphicData uri="http://schemas.openxmlformats.org/drawingml/2006/picture">
+                <pic:pic xmlns:pic="http://schemas.openxmlformats.org/drawingml/2006/picture">
+                  <pic:nvPicPr>
+                    <pic:cNvPr id="0" name="Picture 3"/>
+                    <pic:cNvPicPr>
+                      <a:picLocks noChangeAspect="1" noChangeArrowheads="1"/>
+                    </pic:cNvPicPr>
+                  </pic:nvPicPr>
+                  <pic:blipFill>
+                    <a:blip r:embed="rId27" cstate="print">
+                      <a:extLst>
+                        <a:ext uri="{28A0092B-C50C-407E-A947-70E740481C1C}">
+                          <a14:useLocalDpi xmlns:a14="http://schemas.microsoft.com/office/drawing/2010/main" val="0"/>
+                        </a:ext>
+                      </a:extLst>
+                    </a:blip>
+                    <a:srcRect/>
+                    <a:stretch>
+                      <a:fillRect/>
+                    </a:stretch>
+                  </pic:blipFill>
+                  <pic:spPr bwMode="auto">
+                    <a:xfrm>
+                      <a:off x="0" y="0"/>
+                      <a:ext cx="6868897" cy="5001893"/>
+                    </a:xfrm>
+                    <a:prstGeom prst="rect">
+                      <a:avLst/>
+                    </a:prstGeom>
+                    <a:noFill/>
+                    <a:ln>
+                      <a:noFill/>
+                    </a:ln>
+                  </pic:spPr>
+                </pic:pic>
+              </a:graphicData>
+            </a:graphic>
+          </wp:inline>
+        </w:drawing>
+      </w:r>
     </w:p>
     <w:p>
       <w:pPr>
@@ -2231,7 +3906,9 @@
           <w:szCs w:val="28"/>
         </w:rPr>
       </w:pPr>
-      <w:r>
+    </w:p>
+    <w:p>
+      <w:pPr>
         <w:rPr>
           <w:rFonts w:ascii="Times New Roman" w:hAnsi="Times New Roman" w:cs="Times New Roman"/>
           <w:b/>
@@ -2239,8 +3916,7 @@
           <w:sz w:val="28"/>
           <w:szCs w:val="28"/>
         </w:rPr>
-        <w:t xml:space="preserve">Third </w:t>
-      </w:r>
+      </w:pPr>
       <w:r>
         <w:rPr>
           <w:rFonts w:ascii="Times New Roman" w:hAnsi="Times New Roman" w:cs="Times New Roman"/>
@@ -2249,9 +3925,26 @@
           <w:sz w:val="28"/>
           <w:szCs w:val="28"/>
         </w:rPr>
-        <w:t>Part</w:t>
-      </w:r>
-      <w:r>
+        <w:t>Pseudo Code:</w:t>
+      </w:r>
+    </w:p>
+    <w:p>
+      <w:pPr>
+        <w:rPr>
+          <w:rFonts w:ascii="Times New Roman" w:hAnsi="Times New Roman" w:cs="Times New Roman"/>
+          <w:iCs/>
+        </w:rPr>
+      </w:pPr>
+      <w:r>
+        <w:rPr>
+          <w:rFonts w:ascii="Times New Roman" w:hAnsi="Times New Roman" w:cs="Times New Roman"/>
+          <w:iCs/>
+        </w:rPr>
+        <w:t>Code is documented and outlined in comments and the UML</w:t>
+      </w:r>
+    </w:p>
+    <w:p>
+      <w:pPr>
         <w:rPr>
           <w:rFonts w:ascii="Times New Roman" w:hAnsi="Times New Roman" w:cs="Times New Roman"/>
           <w:b/>
@@ -2259,8 +3952,7 @@
           <w:sz w:val="28"/>
           <w:szCs w:val="28"/>
         </w:rPr>
-        <w:t>y</w:t>
-      </w:r>
+      </w:pPr>
       <w:r>
         <w:rPr>
           <w:rFonts w:ascii="Times New Roman" w:hAnsi="Times New Roman" w:cs="Times New Roman"/>
@@ -2269,571 +3961,23 @@
           <w:sz w:val="28"/>
           <w:szCs w:val="28"/>
         </w:rPr>
-        <w:t xml:space="preserve"> Interface Design:</w:t>
-      </w:r>
-    </w:p>
-    <w:p>
-      <w:pPr>
-        <w:rPr>
-          <w:rFonts w:ascii="Times New Roman" w:hAnsi="Times New Roman" w:cs="Times New Roman"/>
-          <w:iCs/>
-          <w:color w:val="000000" w:themeColor="text1"/>
-        </w:rPr>
-      </w:pPr>
-      <w:r>
-        <w:rPr>
-          <w:rFonts w:ascii="Times New Roman" w:hAnsi="Times New Roman" w:cs="Times New Roman"/>
-          <w:iCs/>
-          <w:color w:val="000000" w:themeColor="text1"/>
-        </w:rPr>
-        <w:t>N/A</w:t>
-      </w:r>
-    </w:p>
-    <w:p>
-      <w:pPr>
-        <w:rPr>
-          <w:rFonts w:ascii="Times New Roman" w:hAnsi="Times New Roman" w:cs="Times New Roman"/>
-          <w:iCs/>
-          <w:color w:val="000000" w:themeColor="text1"/>
-        </w:rPr>
-      </w:pPr>
-    </w:p>
-    <w:p>
-      <w:pPr>
-        <w:rPr>
-          <w:rFonts w:ascii="Times New Roman" w:hAnsi="Times New Roman" w:cs="Times New Roman"/>
-          <w:b/>
-          <w:color w:val="000000" w:themeColor="text1"/>
-          <w:sz w:val="28"/>
-          <w:szCs w:val="28"/>
-        </w:rPr>
-      </w:pPr>
-      <w:r>
-        <w:rPr>
-          <w:rFonts w:ascii="Times New Roman" w:hAnsi="Times New Roman" w:cs="Times New Roman"/>
-          <w:b/>
-          <w:color w:val="000000" w:themeColor="text1"/>
-          <w:sz w:val="28"/>
-          <w:szCs w:val="28"/>
-        </w:rPr>
-        <w:t>Flow</w:t>
-      </w:r>
-      <w:r>
-        <w:rPr>
-          <w:rFonts w:ascii="Times New Roman" w:hAnsi="Times New Roman" w:cs="Times New Roman"/>
-          <w:b/>
-          <w:color w:val="000000" w:themeColor="text1"/>
-          <w:sz w:val="28"/>
-          <w:szCs w:val="28"/>
-        </w:rPr>
-        <w:t>c</w:t>
-      </w:r>
-      <w:r>
-        <w:rPr>
-          <w:rFonts w:ascii="Times New Roman" w:hAnsi="Times New Roman" w:cs="Times New Roman"/>
-          <w:b/>
-          <w:color w:val="000000" w:themeColor="text1"/>
-          <w:sz w:val="28"/>
-          <w:szCs w:val="28"/>
-        </w:rPr>
-        <w:t>harts:</w:t>
-      </w:r>
-    </w:p>
-    <w:p>
-      <w:pPr>
-        <w:rPr>
-          <w:rFonts w:ascii="Times New Roman" w:hAnsi="Times New Roman" w:cs="Times New Roman"/>
-          <w:iCs/>
-          <w:color w:val="000000" w:themeColor="text1"/>
-        </w:rPr>
-      </w:pPr>
-      <w:r>
-        <w:rPr>
-          <w:rFonts w:ascii="Times New Roman" w:hAnsi="Times New Roman" w:cs="Times New Roman"/>
-          <w:iCs/>
-          <w:color w:val="000000" w:themeColor="text1"/>
-        </w:rPr>
-        <w:t>N/A</w:t>
-      </w:r>
-    </w:p>
-    <w:p>
-      <w:pPr>
-        <w:rPr>
-          <w:rFonts w:ascii="Times New Roman" w:hAnsi="Times New Roman" w:cs="Times New Roman"/>
-          <w:iCs/>
-          <w:color w:val="000000" w:themeColor="text1"/>
-        </w:rPr>
-      </w:pPr>
-    </w:p>
-    <w:p>
-      <w:pPr>
-        <w:rPr>
-          <w:rFonts w:ascii="Times New Roman" w:hAnsi="Times New Roman" w:cs="Times New Roman"/>
-          <w:color w:val="000000" w:themeColor="text1"/>
-        </w:rPr>
-      </w:pPr>
-    </w:p>
-    <w:p>
-      <w:pPr>
-        <w:rPr>
-          <w:rFonts w:ascii="Times New Roman" w:hAnsi="Times New Roman" w:cs="Times New Roman"/>
-          <w:b/>
-          <w:color w:val="000000" w:themeColor="text1"/>
-          <w:sz w:val="28"/>
-          <w:szCs w:val="28"/>
-        </w:rPr>
-      </w:pPr>
-      <w:r>
-        <w:rPr>
-          <w:rFonts w:ascii="Times New Roman" w:hAnsi="Times New Roman" w:cs="Times New Roman"/>
-          <w:b/>
-          <w:color w:val="000000" w:themeColor="text1"/>
-          <w:sz w:val="28"/>
-          <w:szCs w:val="28"/>
-        </w:rPr>
-        <w:t>User Interface Diagrams:</w:t>
-      </w:r>
-    </w:p>
-    <w:p>
-      <w:pPr>
-        <w:rPr>
-          <w:rFonts w:ascii="Times New Roman" w:hAnsi="Times New Roman" w:cs="Times New Roman"/>
-          <w:color w:val="2E74B5" w:themeColor="accent1" w:themeShade="BF"/>
-        </w:rPr>
-      </w:pPr>
-      <w:r>
+        <w:t>Other Documentation:</w:t>
+      </w:r>
+    </w:p>
+    <w:p>
+      <w:pPr>
         <w:rPr>
           <w:rFonts w:ascii="Times New Roman" w:hAnsi="Times New Roman" w:cs="Times New Roman"/>
           <w:i/>
-          <w:color w:val="2E74B5" w:themeColor="accent1" w:themeShade="BF"/>
-        </w:rPr>
-        <w:t>I</w:t>
-      </w:r>
-      <w:r>
-        <w:rPr>
-          <w:rFonts w:ascii="Times New Roman" w:hAnsi="Times New Roman" w:cs="Times New Roman"/>
-          <w:i/>
-          <w:color w:val="2E74B5" w:themeColor="accent1" w:themeShade="BF"/>
-        </w:rPr>
-        <w:t>nsert any wireframe drawings or white board concepts that were developed to support your application. If you have no supporting documentation</w:t>
-      </w:r>
-      <w:r>
-        <w:rPr>
-          <w:rFonts w:ascii="Times New Roman" w:hAnsi="Times New Roman" w:cs="Times New Roman"/>
-          <w:i/>
-          <w:color w:val="2E74B5" w:themeColor="accent1" w:themeShade="BF"/>
-        </w:rPr>
-        <w:t>,</w:t>
-      </w:r>
-      <w:r>
-        <w:rPr>
-          <w:rFonts w:ascii="Times New Roman" w:hAnsi="Times New Roman" w:cs="Times New Roman"/>
-          <w:i/>
-          <w:color w:val="2E74B5" w:themeColor="accent1" w:themeShade="BF"/>
-        </w:rPr>
-        <w:t xml:space="preserve"> please explain the rational</w:t>
-      </w:r>
-      <w:r>
-        <w:rPr>
-          <w:rFonts w:ascii="Times New Roman" w:hAnsi="Times New Roman" w:cs="Times New Roman"/>
-          <w:i/>
-          <w:color w:val="2E74B5" w:themeColor="accent1" w:themeShade="BF"/>
-        </w:rPr>
-        <w:t xml:space="preserve">e </w:t>
-      </w:r>
-      <w:r>
-        <w:rPr>
-          <w:rFonts w:ascii="Times New Roman" w:hAnsi="Times New Roman" w:cs="Times New Roman"/>
-          <w:i/>
-          <w:color w:val="2E74B5" w:themeColor="accent1" w:themeShade="BF"/>
-        </w:rPr>
-        <w:t>for</w:t>
-      </w:r>
-      <w:r>
-        <w:rPr>
-          <w:rFonts w:ascii="Times New Roman" w:hAnsi="Times New Roman" w:cs="Times New Roman"/>
-          <w:i/>
-          <w:color w:val="2E74B5" w:themeColor="accent1" w:themeShade="BF"/>
-        </w:rPr>
-        <w:t xml:space="preserve"> </w:t>
-      </w:r>
-      <w:r>
-        <w:rPr>
-          <w:rFonts w:ascii="Times New Roman" w:hAnsi="Times New Roman" w:cs="Times New Roman"/>
-          <w:i/>
-          <w:color w:val="2E74B5" w:themeColor="accent1" w:themeShade="BF"/>
-        </w:rPr>
-        <w:t>leaving</w:t>
-      </w:r>
-      <w:r>
-        <w:rPr>
-          <w:rFonts w:ascii="Times New Roman" w:hAnsi="Times New Roman" w:cs="Times New Roman"/>
-          <w:i/>
-          <w:color w:val="2E74B5" w:themeColor="accent1" w:themeShade="BF"/>
-        </w:rPr>
-        <w:t xml:space="preserve"> this section as N/A.</w:t>
-      </w:r>
-    </w:p>
-    <w:p>
-      <w:pPr>
-        <w:rPr>
-          <w:rFonts w:ascii="Times New Roman" w:hAnsi="Times New Roman" w:cs="Times New Roman"/>
-          <w:color w:val="2E74B5" w:themeColor="accent1" w:themeShade="BF"/>
-        </w:rPr>
-      </w:pPr>
-    </w:p>
-    <w:p>
-      <w:pPr>
-        <w:rPr>
-          <w:rFonts w:ascii="Times New Roman" w:hAnsi="Times New Roman" w:cs="Times New Roman"/>
-          <w:b/>
-          <w:color w:val="000000" w:themeColor="text1"/>
-          <w:sz w:val="28"/>
-          <w:szCs w:val="28"/>
-        </w:rPr>
-      </w:pPr>
-      <w:r>
-        <w:rPr>
-          <w:rFonts w:ascii="Times New Roman" w:hAnsi="Times New Roman" w:cs="Times New Roman"/>
-          <w:b/>
-          <w:color w:val="000000" w:themeColor="text1"/>
-          <w:sz w:val="28"/>
-          <w:szCs w:val="28"/>
-        </w:rPr>
-        <w:t>Class Diagrams:</w:t>
-      </w:r>
-    </w:p>
-    <w:p>
-      <w:pPr>
-        <w:rPr>
-          <w:rFonts w:ascii="Times New Roman" w:hAnsi="Times New Roman" w:cs="Times New Roman"/>
-          <w:color w:val="2E74B5" w:themeColor="accent1" w:themeShade="BF"/>
-        </w:rPr>
-      </w:pPr>
-      <w:r>
-        <w:rPr>
-          <w:rFonts w:ascii="Times New Roman" w:hAnsi="Times New Roman" w:cs="Times New Roman"/>
-          <w:i/>
-          <w:color w:val="2E74B5" w:themeColor="accent1" w:themeShade="BF"/>
-        </w:rPr>
-        <w:t>I</w:t>
-      </w:r>
-      <w:r>
-        <w:rPr>
-          <w:rFonts w:ascii="Times New Roman" w:hAnsi="Times New Roman" w:cs="Times New Roman"/>
-          <w:i/>
-          <w:color w:val="2E74B5" w:themeColor="accent1" w:themeShade="BF"/>
-        </w:rPr>
-        <w:t xml:space="preserve">nsert any class diagrams here. Your class diagrams should be drawn correctly with the </w:t>
-      </w:r>
-      <w:r>
-        <w:rPr>
-          <w:rFonts w:ascii="Times New Roman" w:hAnsi="Times New Roman" w:cs="Times New Roman"/>
-          <w:i/>
-          <w:color w:val="2E74B5" w:themeColor="accent1" w:themeShade="BF"/>
-        </w:rPr>
-        <w:t>three</w:t>
-      </w:r>
-      <w:r>
-        <w:rPr>
-          <w:rFonts w:ascii="Times New Roman" w:hAnsi="Times New Roman" w:cs="Times New Roman"/>
-          <w:i/>
-          <w:color w:val="2E74B5" w:themeColor="accent1" w:themeShade="BF"/>
-        </w:rPr>
-        <w:t xml:space="preserve"> appropriate class compartments, + and – minus to indicate accessibility, and the data types for the state/properties</w:t>
-      </w:r>
-      <w:r>
-        <w:rPr>
-          <w:rFonts w:ascii="Times New Roman" w:hAnsi="Times New Roman" w:cs="Times New Roman"/>
-          <w:i/>
-          <w:color w:val="2E74B5" w:themeColor="accent1" w:themeShade="BF"/>
-        </w:rPr>
-        <w:t>,</w:t>
-      </w:r>
-      <w:r>
-        <w:rPr>
-          <w:rFonts w:ascii="Times New Roman" w:hAnsi="Times New Roman" w:cs="Times New Roman"/>
-          <w:i/>
-          <w:color w:val="2E74B5" w:themeColor="accent1" w:themeShade="BF"/>
-        </w:rPr>
-        <w:t xml:space="preserve"> as well as method arguments and return types. If you have no supporting documentation</w:t>
-      </w:r>
-      <w:r>
-        <w:rPr>
-          <w:rFonts w:ascii="Times New Roman" w:hAnsi="Times New Roman" w:cs="Times New Roman"/>
-          <w:i/>
-          <w:color w:val="2E74B5" w:themeColor="accent1" w:themeShade="BF"/>
-        </w:rPr>
-        <w:t>,</w:t>
-      </w:r>
-      <w:r>
-        <w:rPr>
-          <w:rFonts w:ascii="Times New Roman" w:hAnsi="Times New Roman" w:cs="Times New Roman"/>
-          <w:i/>
-          <w:color w:val="2E74B5" w:themeColor="accent1" w:themeShade="BF"/>
-        </w:rPr>
-        <w:t xml:space="preserve"> please explain the rational</w:t>
-      </w:r>
-      <w:r>
-        <w:rPr>
-          <w:rFonts w:ascii="Times New Roman" w:hAnsi="Times New Roman" w:cs="Times New Roman"/>
-          <w:i/>
-          <w:color w:val="2E74B5" w:themeColor="accent1" w:themeShade="BF"/>
-        </w:rPr>
-        <w:t>e</w:t>
-      </w:r>
-      <w:r>
-        <w:rPr>
-          <w:rFonts w:ascii="Times New Roman" w:hAnsi="Times New Roman" w:cs="Times New Roman"/>
-          <w:i/>
-          <w:color w:val="2E74B5" w:themeColor="accent1" w:themeShade="BF"/>
-        </w:rPr>
-        <w:t xml:space="preserve"> </w:t>
-      </w:r>
-      <w:r>
-        <w:rPr>
-          <w:rFonts w:ascii="Times New Roman" w:hAnsi="Times New Roman" w:cs="Times New Roman"/>
-          <w:i/>
-          <w:color w:val="2E74B5" w:themeColor="accent1" w:themeShade="BF"/>
-        </w:rPr>
-        <w:t xml:space="preserve">for leaving </w:t>
-      </w:r>
-      <w:r>
-        <w:rPr>
-          <w:rFonts w:ascii="Times New Roman" w:hAnsi="Times New Roman" w:cs="Times New Roman"/>
-          <w:i/>
-          <w:color w:val="2E74B5" w:themeColor="accent1" w:themeShade="BF"/>
-        </w:rPr>
-        <w:t>this section as N/A.</w:t>
-      </w:r>
-    </w:p>
-    <w:p>
-      <w:pPr>
-        <w:rPr>
-          <w:rFonts w:ascii="Times New Roman" w:hAnsi="Times New Roman" w:cs="Times New Roman"/>
-          <w:color w:val="2E74B5" w:themeColor="accent1" w:themeShade="BF"/>
-        </w:rPr>
-      </w:pPr>
-    </w:p>
-    <w:p>
-      <w:pPr>
-        <w:rPr>
-          <w:rFonts w:ascii="Times New Roman" w:hAnsi="Times New Roman" w:cs="Times New Roman"/>
-          <w:b/>
-          <w:color w:val="000000" w:themeColor="text1"/>
-          <w:sz w:val="28"/>
-          <w:szCs w:val="28"/>
-        </w:rPr>
-      </w:pPr>
-      <w:r>
-        <w:rPr>
-          <w:rFonts w:ascii="Times New Roman" w:hAnsi="Times New Roman" w:cs="Times New Roman"/>
-          <w:b/>
-          <w:color w:val="000000" w:themeColor="text1"/>
-          <w:sz w:val="28"/>
-          <w:szCs w:val="28"/>
-        </w:rPr>
-        <w:t>Pseudo Code:</w:t>
-      </w:r>
-    </w:p>
-    <w:p>
-      <w:pPr>
-        <w:rPr>
-          <w:rFonts w:ascii="Times New Roman" w:hAnsi="Times New Roman" w:cs="Times New Roman"/>
-          <w:color w:val="2E74B5" w:themeColor="accent1" w:themeShade="BF"/>
-        </w:rPr>
-      </w:pPr>
-      <w:r>
-        <w:rPr>
-          <w:rFonts w:ascii="Times New Roman" w:hAnsi="Times New Roman" w:cs="Times New Roman"/>
-          <w:i/>
-          <w:color w:val="2E74B5" w:themeColor="accent1" w:themeShade="BF"/>
-        </w:rPr>
-        <w:t>P</w:t>
-      </w:r>
-      <w:r>
-        <w:rPr>
-          <w:rFonts w:ascii="Times New Roman" w:hAnsi="Times New Roman" w:cs="Times New Roman"/>
-          <w:i/>
-          <w:color w:val="2E74B5" w:themeColor="accent1" w:themeShade="BF"/>
-        </w:rPr>
-        <w:t xml:space="preserve">rovide Bitbucket URL references to any code stubs </w:t>
-      </w:r>
-      <w:r>
-        <w:rPr>
-          <w:rFonts w:ascii="Times New Roman" w:hAnsi="Times New Roman" w:cs="Times New Roman"/>
-          <w:i/>
-          <w:color w:val="2E74B5" w:themeColor="accent1" w:themeShade="BF"/>
-        </w:rPr>
-        <w:t>and</w:t>
-      </w:r>
-      <w:r>
-        <w:rPr>
-          <w:rFonts w:ascii="Times New Roman" w:hAnsi="Times New Roman" w:cs="Times New Roman"/>
-          <w:i/>
-          <w:color w:val="2E74B5" w:themeColor="accent1" w:themeShade="BF"/>
-        </w:rPr>
-        <w:t xml:space="preserve"> pseudo code. If you have no supporting documentation</w:t>
-      </w:r>
-      <w:r>
-        <w:rPr>
-          <w:rFonts w:ascii="Times New Roman" w:hAnsi="Times New Roman" w:cs="Times New Roman"/>
-          <w:i/>
-          <w:color w:val="2E74B5" w:themeColor="accent1" w:themeShade="BF"/>
-        </w:rPr>
-        <w:t>,</w:t>
-      </w:r>
-      <w:r>
-        <w:rPr>
-          <w:rFonts w:ascii="Times New Roman" w:hAnsi="Times New Roman" w:cs="Times New Roman"/>
-          <w:i/>
-          <w:color w:val="2E74B5" w:themeColor="accent1" w:themeShade="BF"/>
-        </w:rPr>
-        <w:t xml:space="preserve"> please explain the rational</w:t>
-      </w:r>
-      <w:r>
-        <w:rPr>
-          <w:rFonts w:ascii="Times New Roman" w:hAnsi="Times New Roman" w:cs="Times New Roman"/>
-          <w:i/>
-          <w:color w:val="2E74B5" w:themeColor="accent1" w:themeShade="BF"/>
-        </w:rPr>
-        <w:t>e</w:t>
-      </w:r>
-      <w:r>
-        <w:rPr>
-          <w:rFonts w:ascii="Times New Roman" w:hAnsi="Times New Roman" w:cs="Times New Roman"/>
-          <w:i/>
-          <w:color w:val="2E74B5" w:themeColor="accent1" w:themeShade="BF"/>
-        </w:rPr>
-        <w:t xml:space="preserve"> </w:t>
-      </w:r>
-      <w:r>
-        <w:rPr>
-          <w:rFonts w:ascii="Times New Roman" w:hAnsi="Times New Roman" w:cs="Times New Roman"/>
-          <w:i/>
-          <w:color w:val="2E74B5" w:themeColor="accent1" w:themeShade="BF"/>
-        </w:rPr>
-        <w:t>for leaving</w:t>
-      </w:r>
-      <w:r>
-        <w:rPr>
-          <w:rFonts w:ascii="Times New Roman" w:hAnsi="Times New Roman" w:cs="Times New Roman"/>
-          <w:i/>
-          <w:color w:val="2E74B5" w:themeColor="accent1" w:themeShade="BF"/>
-        </w:rPr>
-        <w:t xml:space="preserve"> this section as N/A.</w:t>
-      </w:r>
-    </w:p>
-    <w:p>
-      <w:pPr>
-        <w:rPr>
-          <w:rFonts w:ascii="Times New Roman" w:hAnsi="Times New Roman" w:cs="Times New Roman"/>
-          <w:color w:val="2E74B5" w:themeColor="accent1" w:themeShade="BF"/>
-        </w:rPr>
-      </w:pPr>
-    </w:p>
-    <w:p>
-      <w:pPr>
-        <w:rPr>
-          <w:rFonts w:ascii="Times New Roman" w:hAnsi="Times New Roman" w:cs="Times New Roman"/>
-          <w:b/>
-          <w:color w:val="000000" w:themeColor="text1"/>
-          <w:sz w:val="28"/>
-          <w:szCs w:val="28"/>
-        </w:rPr>
-      </w:pPr>
-      <w:r>
-        <w:rPr>
-          <w:rFonts w:ascii="Times New Roman" w:hAnsi="Times New Roman" w:cs="Times New Roman"/>
-          <w:b/>
-          <w:color w:val="000000" w:themeColor="text1"/>
-          <w:sz w:val="28"/>
-          <w:szCs w:val="28"/>
-        </w:rPr>
-        <w:t>Other Documentation:</w:t>
-      </w:r>
-    </w:p>
-    <w:p>
-      <w:pPr>
-        <w:rPr>
-          <w:rFonts w:ascii="Times New Roman" w:hAnsi="Times New Roman" w:cs="Times New Roman"/>
-          <w:i/>
-          <w:color w:val="2E74B5" w:themeColor="accent1" w:themeShade="BF"/>
-        </w:rPr>
-      </w:pPr>
-      <w:r>
-        <w:rPr>
-          <w:rFonts w:ascii="Times New Roman" w:hAnsi="Times New Roman" w:cs="Times New Roman"/>
-          <w:i/>
-          <w:color w:val="2E74B5" w:themeColor="accent1" w:themeShade="BF"/>
-        </w:rPr>
-        <w:t>I</w:t>
-      </w:r>
-      <w:r>
-        <w:rPr>
-          <w:rFonts w:ascii="Times New Roman" w:hAnsi="Times New Roman" w:cs="Times New Roman"/>
-          <w:i/>
-          <w:color w:val="2E74B5" w:themeColor="accent1" w:themeShade="BF"/>
-        </w:rPr>
-        <w:t>nsert any additional drawings, storyboards, white board pictures, project schedules, tasks lists, etc. that support your approach, design, and project. If you have no supporting documentation</w:t>
-      </w:r>
-      <w:r>
-        <w:rPr>
-          <w:rFonts w:ascii="Times New Roman" w:hAnsi="Times New Roman" w:cs="Times New Roman"/>
-          <w:i/>
-          <w:color w:val="2E74B5" w:themeColor="accent1" w:themeShade="BF"/>
-        </w:rPr>
-        <w:t>,</w:t>
-      </w:r>
-      <w:r>
-        <w:rPr>
-          <w:rFonts w:ascii="Times New Roman" w:hAnsi="Times New Roman" w:cs="Times New Roman"/>
-          <w:i/>
-          <w:color w:val="2E74B5" w:themeColor="accent1" w:themeShade="BF"/>
-        </w:rPr>
-        <w:t xml:space="preserve"> please explain the rational</w:t>
-      </w:r>
-      <w:r>
-        <w:rPr>
-          <w:rFonts w:ascii="Times New Roman" w:hAnsi="Times New Roman" w:cs="Times New Roman"/>
-          <w:i/>
-          <w:color w:val="2E74B5" w:themeColor="accent1" w:themeShade="BF"/>
-        </w:rPr>
-        <w:t>e</w:t>
-      </w:r>
-      <w:r>
-        <w:rPr>
-          <w:rFonts w:ascii="Times New Roman" w:hAnsi="Times New Roman" w:cs="Times New Roman"/>
-          <w:i/>
-          <w:color w:val="2E74B5" w:themeColor="accent1" w:themeShade="BF"/>
-        </w:rPr>
-        <w:t xml:space="preserve"> </w:t>
-      </w:r>
-      <w:r>
-        <w:rPr>
-          <w:rFonts w:ascii="Times New Roman" w:hAnsi="Times New Roman" w:cs="Times New Roman"/>
-          <w:i/>
-          <w:color w:val="2E74B5" w:themeColor="accent1" w:themeShade="BF"/>
-        </w:rPr>
-        <w:t>for leaving</w:t>
-      </w:r>
-      <w:r>
-        <w:rPr>
-          <w:rFonts w:ascii="Times New Roman" w:hAnsi="Times New Roman" w:cs="Times New Roman"/>
-          <w:i/>
-          <w:color w:val="2E74B5" w:themeColor="accent1" w:themeShade="BF"/>
-        </w:rPr>
-        <w:t xml:space="preserve"> this section as N/A.</w:t>
-      </w:r>
-    </w:p>
-    <w:p>
-      <w:pPr>
-        <w:rPr>
-          <w:rFonts w:ascii="Times New Roman" w:hAnsi="Times New Roman" w:cs="Times New Roman"/>
-          <w:i/>
-          <w:color w:val="2E74B5" w:themeColor="accent1" w:themeShade="BF"/>
-        </w:rPr>
-      </w:pPr>
+        </w:rPr>
+      </w:pPr>
+      <w:r>
+        <w:rPr>
+          <w:rFonts w:ascii="Times New Roman" w:hAnsi="Times New Roman" w:cs="Times New Roman"/>
+          <w:iCs/>
+        </w:rPr>
+        <w:t>Code is documented and outlined in comments and the UML</w:t>
+      </w:r>
     </w:p>
     <w:sectPr>
       <w:pgSz w:w="15840" w:h="12240" w:orient="landscape"/>
@@ -2848,9 +3992,9 @@
 <file path=word/numbering.xml><?xml version="1.0" encoding="utf-8"?>
 <w:numbering xmlns:wpc="http://schemas.microsoft.com/office/word/2010/wordprocessingCanvas" xmlns:cx="http://schemas.microsoft.com/office/drawing/2014/chartex" xmlns:cx1="http://schemas.microsoft.com/office/drawing/2015/9/8/chartex" xmlns:cx2="http://schemas.microsoft.com/office/drawing/2015/10/21/chartex" xmlns:cx3="http://schemas.microsoft.com/office/drawing/2016/5/9/chartex" xmlns:cx4="http://schemas.microsoft.com/office/drawing/2016/5/10/chartex" xmlns:cx5="http://schemas.microsoft.com/office/drawing/2016/5/11/chartex" xmlns:cx6="http://schemas.microsoft.com/office/drawing/2016/5/12/chartex" xmlns:cx7="http://schemas.microsoft.com/office/drawing/2016/5/13/chartex" xmlns:cx8="http://schemas.microsoft.com/office/drawing/2016/5/14/chartex" xmlns:mc="http://schemas.openxmlformats.org/markup-compatibility/2006" xmlns:aink="http://schemas.microsoft.com/office/drawing/2016/ink" xmlns:am3d="http://schemas.microsoft.com/office/drawing/2017/model3d" xmlns:o="urn:schemas-microsoft-com:office:office" xmlns:r="http://schemas.openxmlformats.org/officeDocument/2006/relationships" xmlns:m="http://schemas.openxmlformats.org/officeDocument/2006/math" xmlns:v="urn:schemas-microsoft-com:vml" xmlns:wp14="http://schemas.microsoft.com/office/word/2010/wordprocessingDrawing" xmlns:wp="http://schemas.openxmlformats.org/drawingml/2006/wordprocessingDrawing" xmlns:w10="urn:schemas-microsoft-com:office:word" xmlns:w="http://schemas.openxmlformats.org/wordprocessingml/2006/main" xmlns:w14="http://schemas.microsoft.com/office/word/2010/wordml" xmlns:w15="http://schemas.microsoft.com/office/word/2012/wordml" xmlns:w16cex="http://schemas.microsoft.com/office/word/2018/wordml/cex" xmlns:w16cid="http://schemas.microsoft.com/office/word/2016/wordml/cid" xmlns:w16="http://schemas.microsoft.com/office/word/2018/wordml" xmlns:w16se="http://schemas.microsoft.com/office/word/2015/wordml/symex" xmlns:wpg="http://schemas.microsoft.com/office/word/2010/wordprocessingGroup" xmlns:wpi="http://schemas.microsoft.com/office/word/2010/wordprocessingInk" xmlns:wne="http://schemas.microsoft.com/office/word/2006/wordml" xmlns:wps="http://schemas.microsoft.com/office/word/2010/wordprocessingShape" mc:Ignorable="w14 w15 w16se w16cid w16 w16cex wp14">
   <w:abstractNum w:abstractNumId="0" w15:restartNumberingAfterBreak="0">
-    <w:nsid w:val="357A4AC9"/>
+    <w:nsid w:val="27274BD9"/>
     <w:multiLevelType w:val="hybridMultilevel"/>
-    <w:tmpl w:val="0284ED26"/>
+    <w:tmpl w:val="2842D1AE"/>
     <w:lvl w:ilvl="0" w:tplc="0409000F">
       <w:start w:val="1"/>
       <w:numFmt w:val="decimal"/>
@@ -3154,6 +4298,7 @@
     <w:lsdException w:name="HTML Sample" w:semiHidden="1" w:unhideWhenUsed="1"/>
     <w:lsdException w:name="HTML Typewriter" w:semiHidden="1" w:unhideWhenUsed="1"/>
     <w:lsdException w:name="HTML Variable" w:semiHidden="1" w:unhideWhenUsed="1"/>
+    <w:lsdException w:name="Normal Table" w:semiHidden="1" w:unhideWhenUsed="1"/>
     <w:lsdException w:name="annotation subject" w:semiHidden="1" w:unhideWhenUsed="1"/>
     <w:lsdException w:name="No List" w:semiHidden="1" w:unhideWhenUsed="1"/>
     <w:lsdException w:name="Outline List 1" w:semiHidden="1" w:unhideWhenUsed="1"/>
@@ -3200,8 +4345,10 @@
     <w:lsdException w:name="Table Subtle 2" w:semiHidden="1" w:unhideWhenUsed="1"/>
     <w:lsdException w:name="Table Web 1" w:semiHidden="1" w:unhideWhenUsed="1"/>
     <w:lsdException w:name="Table Web 2" w:semiHidden="1" w:unhideWhenUsed="1"/>
+    <w:lsdException w:name="Table Web 3" w:semiHidden="1" w:unhideWhenUsed="1"/>
     <w:lsdException w:name="Balloon Text" w:semiHidden="1" w:unhideWhenUsed="1"/>
     <w:lsdException w:name="Table Grid" w:uiPriority="39"/>
+    <w:lsdException w:name="Table Theme" w:semiHidden="1" w:unhideWhenUsed="1"/>
     <w:lsdException w:name="Placeholder Text" w:semiHidden="1"/>
     <w:lsdException w:name="No Spacing" w:uiPriority="1" w:qFormat="1"/>
     <w:lsdException w:name="Light Shading" w:uiPriority="60"/>
@@ -3481,6 +4628,29 @@
       <w:contextualSpacing/>
     </w:pPr>
   </w:style>
+  <w:style w:type="character" w:styleId="Hyperlink">
+    <w:name w:val="Hyperlink"/>
+    <w:basedOn w:val="DefaultParagraphFont"/>
+    <w:uiPriority w:val="99"/>
+    <w:unhideWhenUsed/>
+    <w:rsid w:val="00966077"/>
+    <w:rPr>
+      <w:color w:val="0563C1" w:themeColor="hyperlink"/>
+      <w:u w:val="single"/>
+    </w:rPr>
+  </w:style>
+  <w:style w:type="character" w:styleId="UnresolvedMention">
+    <w:name w:val="Unresolved Mention"/>
+    <w:basedOn w:val="DefaultParagraphFont"/>
+    <w:uiPriority w:val="99"/>
+    <w:semiHidden/>
+    <w:unhideWhenUsed/>
+    <w:rsid w:val="00966077"/>
+    <w:rPr>
+      <w:color w:val="605E5C"/>
+      <w:shd w:val="clear" w:color="auto" w:fill="E1DFDD"/>
+    </w:rPr>
+  </w:style>
 </w:styles>
 </file>
 
@@ -3746,15 +4916,6 @@
 </file>
 
 <file path=customXml/item1.xml><?xml version="1.0" encoding="utf-8"?>
-<p:properties xmlns:p="http://schemas.microsoft.com/office/2006/metadata/properties" xmlns:xsi="http://www.w3.org/2001/XMLSchema-instance" xmlns:pc="http://schemas.microsoft.com/office/infopath/2007/PartnerControls">
-  <documentManagement>
-    <_ip_UnifiedCompliancePolicyUIAction xmlns="http://schemas.microsoft.com/sharepoint/v3" xsi:nil="true"/>
-    <_ip_UnifiedCompliancePolicyProperties xmlns="http://schemas.microsoft.com/sharepoint/v3" xsi:nil="true"/>
-  </documentManagement>
-</p:properties>
-</file>
-
-<file path=customXml/item2.xml><?xml version="1.0" encoding="utf-8"?>
 <ct:contentTypeSchema xmlns:ct="http://schemas.microsoft.com/office/2006/metadata/contentType" xmlns:ma="http://schemas.microsoft.com/office/2006/metadata/properties/metaAttributes" ct:_="" ma:_="" ma:contentTypeName="Document" ma:contentTypeID="0x010100B9FDC2B66788A044965A7B8958E6244A" ma:contentTypeVersion="1252" ma:contentTypeDescription="Create a new document." ma:contentTypeScope="" ma:versionID="b057034aaaed5c863779c49b233863c9">
   <xsd:schema xmlns:xsd="http://www.w3.org/2001/XMLSchema" xmlns:xs="http://www.w3.org/2001/XMLSchema" xmlns:p="http://schemas.microsoft.com/office/2006/metadata/properties" xmlns:ns1="http://schemas.microsoft.com/sharepoint/v3" xmlns:ns2="d6188da8-f31e-469a-aed4-03a23c44e36a" targetNamespace="http://schemas.microsoft.com/office/2006/metadata/properties" ma:root="true" ma:fieldsID="1c6f164606e2683634ad95dba38a1a4a" ns1:_="" ns2:_="">
     <xsd:import namespace="http://schemas.microsoft.com/sharepoint/v3"/>
@@ -3949,6 +5110,15 @@
 </ct:contentTypeSchema>
 </file>
 
+<file path=customXml/item2.xml><?xml version="1.0" encoding="utf-8"?>
+<p:properties xmlns:p="http://schemas.microsoft.com/office/2006/metadata/properties" xmlns:xsi="http://www.w3.org/2001/XMLSchema-instance" xmlns:pc="http://schemas.microsoft.com/office/infopath/2007/PartnerControls">
+  <documentManagement>
+    <_ip_UnifiedCompliancePolicyUIAction xmlns="http://schemas.microsoft.com/sharepoint/v3" xsi:nil="true"/>
+    <_ip_UnifiedCompliancePolicyProperties xmlns="http://schemas.microsoft.com/sharepoint/v3" xsi:nil="true"/>
+  </documentManagement>
+</p:properties>
+</file>
+
 <file path=customXml/item3.xml><?xml version="1.0" encoding="utf-8"?>
 <?mso-contentType ?>
 <FormTemplates xmlns="http://schemas.microsoft.com/sharepoint/v3/contenttype/forms">
@@ -3959,16 +5129,6 @@
 </file>
 
 <file path=customXml/itemProps1.xml><?xml version="1.0" encoding="utf-8"?>
-<ds:datastoreItem xmlns:ds="http://schemas.openxmlformats.org/officeDocument/2006/customXml" ds:itemID="{A6A6DD55-D88E-481F-9862-067B31D74358}">
-  <ds:schemaRefs>
-    <ds:schemaRef ds:uri="http://schemas.microsoft.com/office/2006/metadata/properties"/>
-    <ds:schemaRef ds:uri="http://schemas.microsoft.com/office/infopath/2007/PartnerControls"/>
-    <ds:schemaRef ds:uri="http://schemas.microsoft.com/sharepoint/v3"/>
-  </ds:schemaRefs>
-</ds:datastoreItem>
-</file>
-
-<file path=customXml/itemProps2.xml><?xml version="1.0" encoding="utf-8"?>
 <ds:datastoreItem xmlns:ds="http://schemas.openxmlformats.org/officeDocument/2006/customXml" ds:itemID="{1871AEF5-3DCE-486F-BC85-E0435765CE79}">
   <ds:schemaRefs>
     <ds:schemaRef ds:uri="http://schemas.microsoft.com/office/2006/metadata/contentType"/>
@@ -3987,6 +5147,16 @@
 </ds:datastoreItem>
 </file>
 
+<file path=customXml/itemProps2.xml><?xml version="1.0" encoding="utf-8"?>
+<ds:datastoreItem xmlns:ds="http://schemas.openxmlformats.org/officeDocument/2006/customXml" ds:itemID="{A6A6DD55-D88E-481F-9862-067B31D74358}">
+  <ds:schemaRefs>
+    <ds:schemaRef ds:uri="http://schemas.microsoft.com/office/2006/metadata/properties"/>
+    <ds:schemaRef ds:uri="http://schemas.microsoft.com/office/infopath/2007/PartnerControls"/>
+    <ds:schemaRef ds:uri="http://schemas.microsoft.com/sharepoint/v3"/>
+  </ds:schemaRefs>
+</ds:datastoreItem>
+</file>
+
 <file path=customXml/itemProps3.xml><?xml version="1.0" encoding="utf-8"?>
 <ds:datastoreItem xmlns:ds="http://schemas.openxmlformats.org/officeDocument/2006/customXml" ds:itemID="{DFBD4CEE-1B9B-4A3B-B0C3-455E87B01705}">
   <ds:schemaRefs>

</xml_diff>